<commit_message>
fixes in tables, reformating
</commit_message>
<xml_diff>
--- a/REPORT.docx
+++ b/REPORT.docx
@@ -569,6 +569,21 @@
         </w:tc>
       </w:tr>
     </w:tbl>
+    <w:p>
+      <w:r>
+        <w:br w:type="page"/>
+      </w:r>
+    </w:p>
+    <w:p>
+      <w:r>
+        <w:br w:type="page"/>
+      </w:r>
+    </w:p>
+    <w:p>
+      <w:r>
+        <w:br w:type="page"/>
+      </w:r>
+    </w:p>
     <w:p>
       <w:r>
         <w:br w:type="page"/>
@@ -925,6 +940,3278 @@
     </w:p>
     <w:sectPr>
       <w:pgSz w:w="12240" w:h="15840"/>
+      <w:pgMar w:top="1440" w:right="1800" w:bottom="1440" w:left="1800" w:header="720" w:footer="720" w:gutter="0"/>
+      <w:cols w:space="720"/>
+      <w:docGrid w:linePitch="360"/>
+    </w:sectPr>
+    <w:p>
+      <w:pPr>
+        <w:pStyle w:val="Heading1"/>
+        <w:jc w:val="center"/>
+      </w:pPr>
+      <w:r>
+        <w:rPr>
+          <w:b/>
+          <w:color w:val="000000"/>
+          <w:sz w:val="26"/>
+        </w:rPr>
+        <w:t>1.1 Сведения о хозяйствующем субъекте, объекте ОНВ</w:t>
+      </w:r>
+    </w:p>
+    <w:tbl>
+      <w:tblPr>
+        <w:tblStyle w:val="TableGrid"/>
+        <w:tblW w:type="auto" w:w="0"/>
+        <w:tblLook w:firstColumn="1" w:firstRow="1" w:lastColumn="0" w:lastRow="0" w:noHBand="0" w:noVBand="1" w:val="04A0"/>
+      </w:tblPr>
+      <w:tblGrid>
+        <w:gridCol w:w="6120"/>
+        <w:gridCol w:w="6120"/>
+      </w:tblGrid>
+      <w:tr>
+        <w:tc>
+          <w:tcPr>
+            <w:tcW w:type="dxa" w:w="6120"/>
+          </w:tcPr>
+          <w:p>
+            <w:r>
+              <w:t>Наименование данных</w:t>
+            </w:r>
+          </w:p>
+        </w:tc>
+        <w:tc>
+          <w:tcPr>
+            <w:tcW w:type="dxa" w:w="6120"/>
+          </w:tcPr>
+          <w:p>
+            <w:r>
+              <w:t>На момент разработки отчета инвентаризации</w:t>
+            </w:r>
+          </w:p>
+        </w:tc>
+      </w:tr>
+      <w:tr>
+        <w:tc>
+          <w:tcPr>
+            <w:tcW w:type="dxa" w:w="6120"/>
+          </w:tcPr>
+          <w:p>
+            <w:r>
+              <w:t>Адреса осуществления деятельности</w:t>
+            </w:r>
+          </w:p>
+        </w:tc>
+        <w:tc>
+          <w:tcPr>
+            <w:tcW w:type="dxa" w:w="6120"/>
+          </w:tcPr>
+          <w:p>
+            <w:r>
+              <w:t>461987, Оренбургская область, Первомайский район, с. Мирошкино, ул. Центральная, 27</w:t>
+            </w:r>
+          </w:p>
+        </w:tc>
+      </w:tr>
+      <w:tr>
+        <w:tc>
+          <w:tcPr>
+            <w:tcW w:type="dxa" w:w="6120"/>
+          </w:tcPr>
+          <w:p>
+            <w:r>
+              <w:t>Фактический адрес площадки</w:t>
+            </w:r>
+          </w:p>
+        </w:tc>
+        <w:tc>
+          <w:tcPr>
+            <w:tcW w:type="dxa" w:w="6120"/>
+          </w:tcPr>
+          <w:p>
+            <w:r>
+              <w:t>461987, Оренбургская область, Первомайский район, с. Мирошкино, ул. Центральная, 27</w:t>
+            </w:r>
+          </w:p>
+        </w:tc>
+      </w:tr>
+      <w:tr>
+        <w:tc>
+          <w:tcPr>
+            <w:tcW w:type="dxa" w:w="6120"/>
+          </w:tcPr>
+          <w:p>
+            <w:r>
+              <w:t>ИНН</w:t>
+            </w:r>
+          </w:p>
+        </w:tc>
+        <w:tc>
+          <w:tcPr>
+            <w:tcW w:type="dxa" w:w="6120"/>
+          </w:tcPr>
+          <w:p>
+            <w:r>
+              <w:t>5639004992</w:t>
+            </w:r>
+          </w:p>
+        </w:tc>
+      </w:tr>
+      <w:tr>
+        <w:tc>
+          <w:tcPr>
+            <w:tcW w:type="dxa" w:w="6120"/>
+          </w:tcPr>
+          <w:p>
+            <w:r>
+              <w:t>ОГРН</w:t>
+            </w:r>
+          </w:p>
+        </w:tc>
+        <w:tc>
+          <w:tcPr>
+            <w:tcW w:type="dxa" w:w="6120"/>
+          </w:tcPr>
+          <w:p>
+            <w:r>
+              <w:t>1025602832474</w:t>
+            </w:r>
+          </w:p>
+        </w:tc>
+      </w:tr>
+      <w:tr>
+        <w:tc>
+          <w:tcPr>
+            <w:tcW w:type="dxa" w:w="6120"/>
+          </w:tcPr>
+          <w:p>
+            <w:r>
+              <w:t>КПП</w:t>
+            </w:r>
+          </w:p>
+        </w:tc>
+        <w:tc>
+          <w:tcPr>
+            <w:tcW w:type="dxa" w:w="6120"/>
+          </w:tcPr>
+          <w:p>
+            <w:r>
+              <w:t>563901001</w:t>
+            </w:r>
+          </w:p>
+        </w:tc>
+      </w:tr>
+      <w:tr>
+        <w:tc>
+          <w:tcPr>
+            <w:tcW w:type="dxa" w:w="6120"/>
+          </w:tcPr>
+          <w:p>
+            <w:r>
+              <w:t>ОКОПФ</w:t>
+            </w:r>
+          </w:p>
+        </w:tc>
+        <w:tc>
+          <w:tcPr>
+            <w:tcW w:type="dxa" w:w="6120"/>
+          </w:tcPr>
+          <w:p>
+            <w:r>
+              <w:t>75403</w:t>
+            </w:r>
+          </w:p>
+        </w:tc>
+      </w:tr>
+      <w:tr>
+        <w:tc>
+          <w:tcPr>
+            <w:tcW w:type="dxa" w:w="6120"/>
+          </w:tcPr>
+          <w:p>
+            <w:r>
+              <w:t>ОКФС</w:t>
+            </w:r>
+          </w:p>
+        </w:tc>
+        <w:tc>
+          <w:tcPr>
+            <w:tcW w:type="dxa" w:w="6120"/>
+          </w:tcPr>
+          <w:p>
+            <w:r>
+              <w:t>14</w:t>
+            </w:r>
+          </w:p>
+        </w:tc>
+      </w:tr>
+      <w:tr>
+        <w:tc>
+          <w:tcPr>
+            <w:tcW w:type="dxa" w:w="6120"/>
+          </w:tcPr>
+          <w:p>
+            <w:r>
+              <w:t>ОКОГУ</w:t>
+            </w:r>
+          </w:p>
+        </w:tc>
+        <w:tc>
+          <w:tcPr>
+            <w:tcW w:type="dxa" w:w="6120"/>
+          </w:tcPr>
+          <w:p>
+            <w:r>
+              <w:t>4210007</w:t>
+            </w:r>
+          </w:p>
+        </w:tc>
+      </w:tr>
+      <w:tr>
+        <w:tc>
+          <w:tcPr>
+            <w:tcW w:type="dxa" w:w="6120"/>
+          </w:tcPr>
+          <w:p>
+            <w:r>
+              <w:t>ОКТМО</w:t>
+            </w:r>
+          </w:p>
+        </w:tc>
+        <w:tc>
+          <w:tcPr>
+            <w:tcW w:type="dxa" w:w="6120"/>
+          </w:tcPr>
+          <w:p>
+            <w:r>
+              <w:t>53636413101</w:t>
+            </w:r>
+          </w:p>
+        </w:tc>
+      </w:tr>
+      <w:tr>
+        <w:tc>
+          <w:tcPr>
+            <w:tcW w:type="dxa" w:w="6120"/>
+          </w:tcPr>
+          <w:p>
+            <w:r>
+              <w:t>ОКПО</w:t>
+            </w:r>
+          </w:p>
+        </w:tc>
+        <w:tc>
+          <w:tcPr>
+            <w:tcW w:type="dxa" w:w="6120"/>
+          </w:tcPr>
+          <w:p>
+            <w:r>
+              <w:t>36382098</w:t>
+            </w:r>
+          </w:p>
+        </w:tc>
+      </w:tr>
+      <w:tr>
+        <w:tc>
+          <w:tcPr>
+            <w:tcW w:type="dxa" w:w="6120"/>
+          </w:tcPr>
+          <w:p>
+            <w:r>
+              <w:t>Коды, присвоенные при постановке на государственный учет ОНВ</w:t>
+            </w:r>
+          </w:p>
+        </w:tc>
+        <w:tc>
+          <w:tcPr>
+            <w:tcW w:type="dxa" w:w="6120"/>
+          </w:tcPr>
+          <w:p>
+            <w:r>
+              <w:t>Наименование объекта НВОС: МБОУ «Мирошкинская СОШ»</w:t>
+              <w:br/>
+              <w:t>Код объекта НВОС: 53-0256-004222-П</w:t>
+              <w:br/>
+              <w:t>Региональный уровень надзора</w:t>
+              <w:br/>
+              <w:t>IV-я категория</w:t>
+              <w:br/>
+            </w:r>
+          </w:p>
+        </w:tc>
+      </w:tr>
+      <w:tr>
+        <w:tc>
+          <w:tcPr>
+            <w:tcW w:type="dxa" w:w="6120"/>
+          </w:tcPr>
+          <w:p>
+            <w:r>
+              <w:t>Директор</w:t>
+            </w:r>
+          </w:p>
+        </w:tc>
+        <w:tc>
+          <w:tcPr>
+            <w:tcW w:type="dxa" w:w="6120"/>
+          </w:tcPr>
+          <w:p>
+            <w:r>
+              <w:t>Жумалиев Владимир Ромазанович</w:t>
+            </w:r>
+          </w:p>
+        </w:tc>
+      </w:tr>
+      <w:tr>
+        <w:tc>
+          <w:tcPr>
+            <w:tcW w:type="dxa" w:w="6120"/>
+          </w:tcPr>
+          <w:p>
+            <w:r>
+              <w:t>Должностные лица, ответственные за проведение инвентаризации выбросов МБОУ «Мирошкинская СОШ»</w:t>
+            </w:r>
+          </w:p>
+        </w:tc>
+        <w:tc>
+          <w:tcPr>
+            <w:tcW w:type="dxa" w:w="6120"/>
+          </w:tcPr>
+          <w:p>
+            <w:r>
+              <w:t>Директор Жумалиев Владимир Ромазанович</w:t>
+            </w:r>
+          </w:p>
+        </w:tc>
+      </w:tr>
+      <w:tr>
+        <w:tc>
+          <w:tcPr>
+            <w:tcW w:type="dxa" w:w="6120"/>
+          </w:tcPr>
+          <w:p>
+            <w:r>
+              <w:t>Краткая характеристика местности, прилегающей к объекту ОНВ</w:t>
+            </w:r>
+          </w:p>
+        </w:tc>
+        <w:tc>
+          <w:tcPr>
+            <w:tcW w:type="dxa" w:w="6120"/>
+          </w:tcPr>
+          <w:p>
+            <w:r>
+              <w:t>С южной стороны располагается автодорога. В восточном и северо-восточном направлении расположены здание здравоохранения и детского сада.</w:t>
+              <w:br/>
+              <w:t>В северном направлении расположены земли для сельскохозяйственное использование.</w:t>
+              <w:br/>
+            </w:r>
+          </w:p>
+        </w:tc>
+      </w:tr>
+      <w:tr>
+        <w:tc>
+          <w:tcPr>
+            <w:tcW w:type="dxa" w:w="6120"/>
+          </w:tcPr>
+          <w:p/>
+        </w:tc>
+        <w:tc>
+          <w:tcPr>
+            <w:tcW w:type="dxa" w:w="6120"/>
+          </w:tcPr>
+          <w:p/>
+        </w:tc>
+      </w:tr>
+      <w:tr>
+        <w:tc>
+          <w:tcPr>
+            <w:tcW w:type="dxa" w:w="6120"/>
+          </w:tcPr>
+          <w:p/>
+        </w:tc>
+        <w:tc>
+          <w:tcPr>
+            <w:tcW w:type="dxa" w:w="6120"/>
+          </w:tcPr>
+          <w:p/>
+        </w:tc>
+      </w:tr>
+      <w:tr>
+        <w:tc>
+          <w:tcPr>
+            <w:tcW w:type="dxa" w:w="6120"/>
+          </w:tcPr>
+          <w:p/>
+        </w:tc>
+        <w:tc>
+          <w:tcPr>
+            <w:tcW w:type="dxa" w:w="6120"/>
+          </w:tcPr>
+          <w:p/>
+        </w:tc>
+      </w:tr>
+    </w:tbl>
+    <w:sectPr>
+      <w:pgSz w:w="15840" w:h="12240" w:orient="landscape"/>
+      <w:pgMar w:top="1440" w:right="1800" w:bottom="1440" w:left="1800" w:header="720" w:footer="720" w:gutter="0"/>
+      <w:cols w:space="720"/>
+      <w:docGrid w:linePitch="360"/>
+    </w:sectPr>
+    <w:p>
+      <w:r>
+        <w:t>Ближайшая нормируемая территория (земельные участки, предназначенные для размещения объектов рекреационного и лечебно-оздоровительного назначения) для промышленной площадки расположена в восточном направлении на расстоянии 0 метра (Российская Федерация, Оренбургская область, Первомайский район, село Мирошкино, улица Центральная, 29 А).</w:t>
+      </w:r>
+    </w:p>
+    <w:tbl>
+      <w:tblPr>
+        <w:tblStyle w:val="TableGrid"/>
+        <w:tblW w:type="auto" w:w="0"/>
+        <w:tblLook w:firstColumn="1" w:firstRow="1" w:lastColumn="0" w:lastRow="0" w:noHBand="0" w:noVBand="1" w:val="04A0"/>
+      </w:tblPr>
+      <w:tblGrid>
+        <w:gridCol w:w="2160"/>
+        <w:gridCol w:w="2160"/>
+        <w:gridCol w:w="2160"/>
+        <w:gridCol w:w="2160"/>
+      </w:tblGrid>
+      <w:tr>
+        <w:tc>
+          <w:tcPr>
+            <w:tcW w:type="dxa" w:w="2160"/>
+          </w:tcPr>
+          <w:p>
+            <w:r>
+              <w:t>Направление</w:t>
+            </w:r>
+          </w:p>
+        </w:tc>
+        <w:tc>
+          <w:tcPr>
+            <w:tcW w:type="dxa" w:w="2160"/>
+          </w:tcPr>
+          <w:p>
+            <w:r>
+              <w:t>Расстояние, м</w:t>
+            </w:r>
+          </w:p>
+        </w:tc>
+        <w:tc>
+          <w:tcPr>
+            <w:tcW w:type="dxa" w:w="2160"/>
+          </w:tcPr>
+          <w:p>
+            <w:r>
+              <w:t>Адрес</w:t>
+            </w:r>
+          </w:p>
+        </w:tc>
+        <w:tc>
+          <w:tcPr>
+            <w:tcW w:type="dxa" w:w="2160"/>
+          </w:tcPr>
+          <w:p>
+            <w:r>
+              <w:t>Категория земель и разрешённое использование</w:t>
+            </w:r>
+          </w:p>
+        </w:tc>
+      </w:tr>
+      <w:tr>
+        <w:tc>
+          <w:tcPr>
+            <w:tcW w:type="dxa" w:w="2160"/>
+          </w:tcPr>
+          <w:p>
+            <w:r>
+              <w:t>Север</w:t>
+            </w:r>
+          </w:p>
+        </w:tc>
+        <w:tc>
+          <w:tcPr>
+            <w:tcW w:type="dxa" w:w="2160"/>
+          </w:tcPr>
+          <w:p>
+            <w:r/>
+          </w:p>
+        </w:tc>
+        <w:tc>
+          <w:tcPr>
+            <w:tcW w:type="dxa" w:w="2160"/>
+          </w:tcPr>
+          <w:p>
+            <w:r/>
+          </w:p>
+        </w:tc>
+        <w:tc>
+          <w:tcPr>
+            <w:tcW w:type="dxa" w:w="2160"/>
+          </w:tcPr>
+          <w:p>
+            <w:r/>
+          </w:p>
+        </w:tc>
+      </w:tr>
+      <w:tr>
+        <w:tc>
+          <w:tcPr>
+            <w:tcW w:type="dxa" w:w="2160"/>
+          </w:tcPr>
+          <w:p>
+            <w:r>
+              <w:t>Юг</w:t>
+            </w:r>
+          </w:p>
+        </w:tc>
+        <w:tc>
+          <w:tcPr>
+            <w:tcW w:type="dxa" w:w="2160"/>
+          </w:tcPr>
+          <w:p>
+            <w:r/>
+          </w:p>
+        </w:tc>
+        <w:tc>
+          <w:tcPr>
+            <w:tcW w:type="dxa" w:w="2160"/>
+          </w:tcPr>
+          <w:p>
+            <w:r/>
+          </w:p>
+        </w:tc>
+        <w:tc>
+          <w:tcPr>
+            <w:tcW w:type="dxa" w:w="2160"/>
+          </w:tcPr>
+          <w:p>
+            <w:r/>
+          </w:p>
+        </w:tc>
+      </w:tr>
+      <w:tr>
+        <w:tc>
+          <w:tcPr>
+            <w:tcW w:type="dxa" w:w="2160"/>
+          </w:tcPr>
+          <w:p>
+            <w:r>
+              <w:t>Запад</w:t>
+            </w:r>
+          </w:p>
+        </w:tc>
+        <w:tc>
+          <w:tcPr>
+            <w:tcW w:type="dxa" w:w="2160"/>
+          </w:tcPr>
+          <w:p>
+            <w:r/>
+          </w:p>
+        </w:tc>
+        <w:tc>
+          <w:tcPr>
+            <w:tcW w:type="dxa" w:w="2160"/>
+          </w:tcPr>
+          <w:p>
+            <w:r/>
+          </w:p>
+        </w:tc>
+        <w:tc>
+          <w:tcPr>
+            <w:tcW w:type="dxa" w:w="2160"/>
+          </w:tcPr>
+          <w:p>
+            <w:r/>
+          </w:p>
+        </w:tc>
+      </w:tr>
+      <w:tr>
+        <w:tc>
+          <w:tcPr>
+            <w:tcW w:type="dxa" w:w="2160"/>
+          </w:tcPr>
+          <w:p>
+            <w:r>
+              <w:t>Восток</w:t>
+            </w:r>
+          </w:p>
+        </w:tc>
+        <w:tc>
+          <w:tcPr>
+            <w:tcW w:type="dxa" w:w="2160"/>
+          </w:tcPr>
+          <w:p>
+            <w:r/>
+          </w:p>
+        </w:tc>
+        <w:tc>
+          <w:tcPr>
+            <w:tcW w:type="dxa" w:w="2160"/>
+          </w:tcPr>
+          <w:p>
+            <w:r/>
+          </w:p>
+        </w:tc>
+        <w:tc>
+          <w:tcPr>
+            <w:tcW w:type="dxa" w:w="2160"/>
+          </w:tcPr>
+          <w:p>
+            <w:r/>
+          </w:p>
+        </w:tc>
+      </w:tr>
+      <w:tr>
+        <w:tc>
+          <w:tcPr>
+            <w:tcW w:type="dxa" w:w="2160"/>
+          </w:tcPr>
+          <w:p>
+            <w:r>
+              <w:t>Северо-запад</w:t>
+            </w:r>
+          </w:p>
+        </w:tc>
+        <w:tc>
+          <w:tcPr>
+            <w:tcW w:type="dxa" w:w="2160"/>
+          </w:tcPr>
+          <w:p>
+            <w:r/>
+          </w:p>
+        </w:tc>
+        <w:tc>
+          <w:tcPr>
+            <w:tcW w:type="dxa" w:w="2160"/>
+          </w:tcPr>
+          <w:p>
+            <w:r/>
+          </w:p>
+        </w:tc>
+        <w:tc>
+          <w:tcPr>
+            <w:tcW w:type="dxa" w:w="2160"/>
+          </w:tcPr>
+          <w:p>
+            <w:r/>
+          </w:p>
+        </w:tc>
+      </w:tr>
+      <w:tr>
+        <w:tc>
+          <w:tcPr>
+            <w:tcW w:type="dxa" w:w="2160"/>
+          </w:tcPr>
+          <w:p>
+            <w:r>
+              <w:t>Северо-восток</w:t>
+            </w:r>
+          </w:p>
+        </w:tc>
+        <w:tc>
+          <w:tcPr>
+            <w:tcW w:type="dxa" w:w="2160"/>
+          </w:tcPr>
+          <w:p>
+            <w:r/>
+          </w:p>
+        </w:tc>
+        <w:tc>
+          <w:tcPr>
+            <w:tcW w:type="dxa" w:w="2160"/>
+          </w:tcPr>
+          <w:p>
+            <w:r/>
+          </w:p>
+        </w:tc>
+        <w:tc>
+          <w:tcPr>
+            <w:tcW w:type="dxa" w:w="2160"/>
+          </w:tcPr>
+          <w:p>
+            <w:r/>
+          </w:p>
+        </w:tc>
+      </w:tr>
+      <w:tr>
+        <w:tc>
+          <w:tcPr>
+            <w:tcW w:type="dxa" w:w="2160"/>
+          </w:tcPr>
+          <w:p>
+            <w:r>
+              <w:t>Юго-запад</w:t>
+            </w:r>
+          </w:p>
+        </w:tc>
+        <w:tc>
+          <w:tcPr>
+            <w:tcW w:type="dxa" w:w="2160"/>
+          </w:tcPr>
+          <w:p>
+            <w:r/>
+          </w:p>
+        </w:tc>
+        <w:tc>
+          <w:tcPr>
+            <w:tcW w:type="dxa" w:w="2160"/>
+          </w:tcPr>
+          <w:p>
+            <w:r/>
+          </w:p>
+        </w:tc>
+        <w:tc>
+          <w:tcPr>
+            <w:tcW w:type="dxa" w:w="2160"/>
+          </w:tcPr>
+          <w:p>
+            <w:r/>
+          </w:p>
+        </w:tc>
+      </w:tr>
+      <w:tr>
+        <w:tc>
+          <w:tcPr>
+            <w:tcW w:type="dxa" w:w="2160"/>
+          </w:tcPr>
+          <w:p>
+            <w:r>
+              <w:t>Юго-восток</w:t>
+            </w:r>
+          </w:p>
+        </w:tc>
+        <w:tc>
+          <w:tcPr>
+            <w:tcW w:type="dxa" w:w="2160"/>
+          </w:tcPr>
+          <w:p>
+            <w:r/>
+          </w:p>
+        </w:tc>
+        <w:tc>
+          <w:tcPr>
+            <w:tcW w:type="dxa" w:w="2160"/>
+          </w:tcPr>
+          <w:p>
+            <w:r/>
+          </w:p>
+        </w:tc>
+        <w:tc>
+          <w:tcPr>
+            <w:tcW w:type="dxa" w:w="2160"/>
+          </w:tcPr>
+          <w:p>
+            <w:r/>
+          </w:p>
+        </w:tc>
+      </w:tr>
+    </w:tbl>
+    <w:p>
+      <w:r>
+        <w:t xml:space="preserve">СанПиН 1.2.3685-21 «Гигиенические нормативы и требования к обеспечению безопасности и (или) безвредности для человека факторов среды обитания» и СанПиН 2.2.1/2.1.1.1200-03 «Санитарно-защитные зоны и санитарная классификация предприятий, сооружений и иных объектов» для предотвращения неблагоприятного воздействия загрязнения атмосферного воздуха на здоровье населения и установления обязательных гигиенических требований и в целях обеспечения безопасности населения и в соответствии с Федеральным законом «О санитарно-эпидемиологическом благополучии населения» от 30.03.1999 N 52-ФЗ, вокруг объектов и производств, являющихся источниками воздействия на среду обитания и здоровье человека устанавливается специальная территория с особым режимом использования - санитарно-защитная зона (СЗЗ), размер которой обеспечивает уменьшение воздействия загрязнения на атмосферный воздух (химического, биологического, физического) до значений, установленных гигиеническими нормативами. </w:t>
+        <w:br/>
+        <w:t xml:space="preserve">    По своему функциональному назначению санитарно-защитная зона является защитным барьером, обеспечивающим уровень безопасности населения при эксплуатации объекта в штатном режиме. СЗЗ устанавливается в целях:</w:t>
+        <w:br/>
+        <w:t>1. Обеспечения требуемых гигиенических норм содержания в приземном слое атмосферы загрязняющих веществ.</w:t>
+        <w:br/>
+        <w:t>2. Уменьшение отрицательного влияния на население факторов физического воздействия шума, повышенного уровня вибрации и т.д., производимых предприятием.</w:t>
+        <w:br/>
+        <w:t>3. Создание архитектурно-эстетического барьера между промышленной и селитебной территориями при существующем ее благоустройстве.</w:t>
+        <w:br/>
+        <w:t>4. Организации дополнительных озелененных площадей с целью усиления ассимиляции и фильтрации загрязнителей атмосферного воздуха.</w:t>
+        <w:br/>
+        <w:t>Для промышленных объектов и производств, сооружений, являющихся источниками воздействия на среду обитания и здоровье человека, в зависимости от мощности, условий эксплуатации, характера и количества выделяемых в окружающую среду загрязняющих веществ, создаваемого шума, вибрации и других вредных физических факторов, а также с учетом предусматриваемых мер по уменьшению неблагоприятного влияния их на среду обитания и здоровье человека в соответствии с санитарной классификацией промышленных объектов и производств устанавливаются следующие ориентировочные размеры санитарно-защитных зон:</w:t>
+        <w:br/>
+        <w:t>промышленные объекты и производства первого класса - 1000 м;</w:t>
+        <w:br/>
+        <w:t>промышленные объекты и производства второго класса - 500 м;</w:t>
+        <w:br/>
+        <w:t>промышленные объекты и производства третьего класса - 300 м;</w:t>
+        <w:br/>
+        <w:t>промышленные объекты и производства четвертого класса - 100 м;</w:t>
+        <w:br/>
+        <w:t>промышленные объекты и производства пятого класса - 50 м.</w:t>
+        <w:br/>
+        <w:t>Санитарно-эпидемиологические правила и нормативы СанПиН 2.2.1/2.1.1.1200-03 «Санитарно-защитные зоны и санитарная классификация предприятий, сооружений и иных объектов» (утв. постановлением Главного государственного санитарного врача РФ от 25 сентября 2007 г. N 74) с изменениями и дополнениями от 10 апреля 2008 г., 6 октября 2009 г., 9 сентября 2010 г., 25 апреля 2014 г., 28 февраля 2022 г.:</w:t>
+        <w:br/>
+      </w:r>
+    </w:p>
+    <w:sectPr>
+      <w:pgSz w:w="12240" w:h="15840"/>
+      <w:pgMar w:top="1440" w:right="1800" w:bottom="1440" w:left="1800" w:header="720" w:footer="720" w:gutter="0"/>
+      <w:cols w:space="720"/>
+      <w:docGrid w:linePitch="360"/>
+    </w:sectPr>
+    <w:tbl>
+      <w:tblPr>
+        <w:tblStyle w:val="TableGrid"/>
+        <w:tblW w:type="auto" w:w="0"/>
+        <w:tblLook w:firstColumn="1" w:firstRow="1" w:lastColumn="0" w:lastRow="0" w:noHBand="0" w:noVBand="1" w:val="04A0"/>
+      </w:tblPr>
+      <w:tblGrid>
+        <w:gridCol w:w="1440"/>
+        <w:gridCol w:w="1440"/>
+        <w:gridCol w:w="1440"/>
+        <w:gridCol w:w="1440"/>
+        <w:gridCol w:w="1440"/>
+        <w:gridCol w:w="1440"/>
+      </w:tblGrid>
+      <w:tr>
+        <w:tc>
+          <w:tcPr>
+            <w:tcW w:type="dxa" w:w="4320"/>
+            <w:gridSpan w:val="3"/>
+          </w:tcPr>
+          <w:p>
+            <w:r>
+              <w:rPr>
+                <w:sz w:val="20"/>
+              </w:rPr>
+              <w:t>СанПиН 2.2.1/2.1.1.1200-03</w:t>
+            </w:r>
+          </w:p>
+        </w:tc>
+        <w:tc>
+          <w:tcPr>
+            <w:tcW w:type="dxa" w:w="2880"/>
+            <w:gridSpan w:val="2"/>
+          </w:tcPr>
+          <w:p>
+            <w:r>
+              <w:rPr>
+                <w:sz w:val="20"/>
+              </w:rPr>
+              <w:t>Характер производства</w:t>
+            </w:r>
+          </w:p>
+        </w:tc>
+        <w:tc>
+          <w:tcPr>
+            <w:tcW w:type="dxa" w:w="1440"/>
+          </w:tcPr>
+          <w:p>
+            <w:r>
+              <w:rPr>
+                <w:sz w:val="20"/>
+              </w:rPr>
+              <w:t>Нормативный размер СЗЗ</w:t>
+            </w:r>
+          </w:p>
+        </w:tc>
+      </w:tr>
+      <w:tr>
+        <w:tc>
+          <w:tcPr>
+            <w:tcW w:type="dxa" w:w="1440"/>
+          </w:tcPr>
+          <w:p>
+            <w:r>
+              <w:rPr>
+                <w:sz w:val="20"/>
+              </w:rPr>
+              <w:t>Раздел*</w:t>
+            </w:r>
+          </w:p>
+        </w:tc>
+        <w:tc>
+          <w:tcPr>
+            <w:tcW w:type="dxa" w:w="1440"/>
+          </w:tcPr>
+          <w:p>
+            <w:r>
+              <w:rPr>
+                <w:sz w:val="20"/>
+              </w:rPr>
+              <w:t>класс опасности</w:t>
+            </w:r>
+          </w:p>
+        </w:tc>
+        <w:tc>
+          <w:tcPr>
+            <w:tcW w:type="dxa" w:w="1440"/>
+          </w:tcPr>
+          <w:p>
+            <w:r>
+              <w:rPr>
+                <w:sz w:val="20"/>
+              </w:rPr>
+              <w:t>пункт</w:t>
+            </w:r>
+          </w:p>
+        </w:tc>
+        <w:tc>
+          <w:tcPr>
+            <w:tcW w:type="dxa" w:w="2880"/>
+            <w:gridSpan w:val="2"/>
+          </w:tcPr>
+          <w:p/>
+        </w:tc>
+        <w:tc>
+          <w:tcPr>
+            <w:tcW w:type="dxa" w:w="1440"/>
+          </w:tcPr>
+          <w:p/>
+        </w:tc>
+      </w:tr>
+      <w:tr>
+        <w:tc>
+          <w:tcPr>
+            <w:tcW w:type="dxa" w:w="8640"/>
+            <w:gridSpan w:val="6"/>
+          </w:tcPr>
+          <w:p>
+            <w:r>
+              <w:rPr>
+                <w:sz w:val="20"/>
+              </w:rPr>
+              <w:t>Для собственных котельных тепловой мощностью менее 200 Гкал, работающих на твердом, жидком и газообразном топливе, размер санитарно-защитной зоны не устанавливается.</w:t>
+            </w:r>
+          </w:p>
+        </w:tc>
+      </w:tr>
+    </w:tbl>
+    <w:sectPr>
+      <w:pgSz w:w="12240" w:h="15840"/>
+      <w:pgMar w:top="1440" w:right="1800" w:bottom="1440" w:left="1800" w:header="720" w:footer="720" w:gutter="0"/>
+      <w:cols w:space="720"/>
+      <w:docGrid w:linePitch="360"/>
+    </w:sectPr>
+    <w:p>
+      <w:pPr>
+        <w:pStyle w:val="Heading1"/>
+        <w:jc w:val="center"/>
+      </w:pPr>
+      <w:r>
+        <w:rPr>
+          <w:b/>
+          <w:color w:val="000000"/>
+          <w:sz w:val="28"/>
+        </w:rPr>
+        <w:t>3. ХАРАКТЕРИСТИКИ ИСТОЧНИКОВ ЗАГРЯЗНЕНИЯ АТМОСФЕРНОГО ВОЗДУХА, ПОКАЗАТЕЛИ РАБОТЫ ГАЗООЧИСТНЫХ И ПЫЛЕУЛАВЛИВАЮЩИХ УСТАНОВОК, СУММАРНЫЕ ВЫБРОСЫ ПО ОБЪЕКТУ ОНВ</w:t>
+      </w:r>
+    </w:p>
+    <w:p>
+      <w:r>
+        <w:br/>
+        <w:t xml:space="preserve">    Характеристики ИЗАВ и показатели выбросов определяются для всех основных режимов работы технологического оборудования (установок) и стадий технологических процессов.</w:t>
+        <w:br/>
+        <w:t xml:space="preserve">    В ходе инвентаризации выбросов при определении качественных и количественных показателей выбросов выявлены, учтены и проанализированы изменения показателей выбросов во времени, обусловленные неодновременной, неравномерной работой оборудования, изменениями режимов работы оборудования и стадийностью процессов, в ходе которых образуются и выделяются загрязняющие вещества (табл. 3.1, 3.2).</w:t>
+        <w:br/>
+        <w:t xml:space="preserve">    Суммарные выбросы ЗВ в атмосферный воздух с учетом их очистки и утилизации (в целом по объекту ОНВ) учтены в таблице 3.7.</w:t>
+        <w:br/>
+        <w:t xml:space="preserve">    Выбросы от передвижных ИЗАВ учтены в таблице 3.8.</w:t>
+      </w:r>
+    </w:p>
+    <w:sectPr>
+      <w:pgSz w:w="12240" w:h="15840"/>
+      <w:pgMar w:top="1440" w:right="1800" w:bottom="1440" w:left="1800" w:header="720" w:footer="720" w:gutter="0"/>
+      <w:cols w:space="720"/>
+      <w:docGrid w:linePitch="360"/>
+    </w:sectPr>
+    <w:p>
+      <w:pPr>
+        <w:pStyle w:val="Heading1"/>
+        <w:jc w:val="center"/>
+      </w:pPr>
+      <w:r>
+        <w:rPr>
+          <w:color w:val="000000"/>
+          <w:sz w:val="28"/>
+        </w:rPr>
+        <w:t>Таблица № 3.1. Источники выделения загрязняющих веществ</w:t>
+      </w:r>
+    </w:p>
+    <w:tbl>
+      <w:tblPr>
+        <w:tblStyle w:val="TableGrid"/>
+        <w:tblW w:type="auto" w:w="0"/>
+        <w:tblLook w:firstColumn="1" w:firstRow="1" w:lastColumn="0" w:lastRow="0" w:noHBand="0" w:noVBand="1" w:val="04A0"/>
+      </w:tblPr>
+      <w:tblGrid>
+        <w:gridCol w:w="2160"/>
+        <w:gridCol w:w="8640"/>
+        <w:gridCol w:w="680"/>
+        <w:gridCol w:w="680"/>
+        <w:gridCol w:w="680"/>
+        <w:gridCol w:w="680"/>
+        <w:gridCol w:w="2160"/>
+        <w:gridCol w:w="680"/>
+        <w:gridCol w:w="680"/>
+        <w:gridCol w:w="680"/>
+        <w:gridCol w:w="680"/>
+        <w:gridCol w:w="680"/>
+        <w:gridCol w:w="680"/>
+        <w:gridCol w:w="680"/>
+        <w:gridCol w:w="680"/>
+        <w:gridCol w:w="680"/>
+        <w:gridCol w:w="680"/>
+        <w:gridCol w:w="680"/>
+      </w:tblGrid>
+      <w:tr>
+        <w:tc>
+          <w:tcPr>
+            <w:tcW w:type="dxa" w:w="680"/>
+            <w:vMerge w:val="restart"/>
+          </w:tcPr>
+          <w:p>
+            <w:r>
+              <w:t>№ цеха</w:t>
+            </w:r>
+          </w:p>
+        </w:tc>
+        <w:tc>
+          <w:tcPr>
+            <w:tcW w:type="dxa" w:w="680"/>
+            <w:vMerge w:val="restart"/>
+          </w:tcPr>
+          <w:p>
+            <w:r>
+              <w:t>Наименование цеха</w:t>
+            </w:r>
+          </w:p>
+        </w:tc>
+        <w:tc>
+          <w:tcPr>
+            <w:tcW w:type="dxa" w:w="680"/>
+            <w:vMerge w:val="restart"/>
+          </w:tcPr>
+          <w:p>
+            <w:r>
+              <w:t>№ участка</w:t>
+            </w:r>
+          </w:p>
+        </w:tc>
+        <w:tc>
+          <w:tcPr>
+            <w:tcW w:type="dxa" w:w="680"/>
+            <w:vMerge w:val="restart"/>
+          </w:tcPr>
+          <w:p>
+            <w:r>
+              <w:t>Наименование участка</w:t>
+            </w:r>
+          </w:p>
+        </w:tc>
+        <w:tc>
+          <w:tcPr>
+            <w:tcW w:type="dxa" w:w="680"/>
+            <w:vMerge w:val="restart"/>
+          </w:tcPr>
+          <w:p>
+            <w:r>
+              <w:t>Номер источника выделения (ИВ)</w:t>
+            </w:r>
+          </w:p>
+        </w:tc>
+        <w:tc>
+          <w:tcPr>
+            <w:tcW w:type="dxa" w:w="680"/>
+            <w:vMerge w:val="restart"/>
+          </w:tcPr>
+          <w:p>
+            <w:r>
+              <w:t>Наименование источника выделения (ИВ)</w:t>
+            </w:r>
+          </w:p>
+        </w:tc>
+        <w:tc>
+          <w:tcPr>
+            <w:tcW w:type="dxa" w:w="680"/>
+            <w:vMerge w:val="restart"/>
+          </w:tcPr>
+          <w:p>
+            <w:r>
+              <w:t>Характеристика нестационарности разработки ИВ (№ режима нестационарности)</w:t>
+            </w:r>
+          </w:p>
+        </w:tc>
+        <w:tc>
+          <w:tcPr>
+            <w:tcW w:type="dxa" w:w="1360"/>
+            <w:gridSpan w:val="2"/>
+          </w:tcPr>
+          <w:p>
+            <w:r>
+              <w:t>Время работы ИВ с учетом нестационарности</w:t>
+            </w:r>
+          </w:p>
+        </w:tc>
+        <w:tc>
+          <w:tcPr>
+            <w:tcW w:type="dxa" w:w="680"/>
+            <w:vMerge w:val="restart"/>
+          </w:tcPr>
+          <w:p>
+            <w:r>
+              <w:t>Количество ИВ под одним номером</w:t>
+            </w:r>
+          </w:p>
+        </w:tc>
+        <w:tc>
+          <w:tcPr>
+            <w:tcW w:type="dxa" w:w="1360"/>
+            <w:gridSpan w:val="2"/>
+          </w:tcPr>
+          <w:p>
+            <w:r>
+              <w:t>Загрязняющее вещество</w:t>
+            </w:r>
+          </w:p>
+        </w:tc>
+        <w:tc>
+          <w:tcPr>
+            <w:tcW w:type="dxa" w:w="2040"/>
+            <w:gridSpan w:val="3"/>
+          </w:tcPr>
+          <w:p>
+            <w:r>
+              <w:t>Количество ЗВ, отходящих от ИВ</w:t>
+            </w:r>
+          </w:p>
+        </w:tc>
+        <w:tc>
+          <w:tcPr>
+            <w:tcW w:type="dxa" w:w="680"/>
+            <w:vMerge w:val="restart"/>
+          </w:tcPr>
+          <w:p>
+            <w:r>
+              <w:t>Инвентарный № газоочистного оборудования - установок очистки газа (если проводится очистка)</w:t>
+            </w:r>
+          </w:p>
+        </w:tc>
+        <w:tc>
+          <w:tcPr>
+            <w:tcW w:type="dxa" w:w="680"/>
+            <w:vMerge w:val="restart"/>
+          </w:tcPr>
+          <w:p>
+            <w:r>
+              <w:t>Номер ИЗАВ, в который поступают загрязняющие вещества от источника выделения</w:t>
+            </w:r>
+          </w:p>
+        </w:tc>
+        <w:tc>
+          <w:tcPr>
+            <w:tcW w:type="dxa" w:w="680"/>
+            <w:vMerge w:val="restart"/>
+          </w:tcPr>
+          <w:p>
+            <w:r>
+              <w:t>Примечание</w:t>
+            </w:r>
+          </w:p>
+        </w:tc>
+      </w:tr>
+      <w:tr>
+        <w:tc>
+          <w:tcPr>
+            <w:tcW w:type="dxa" w:w="680"/>
+            <w:vMerge/>
+          </w:tcPr>
+          <w:p/>
+        </w:tc>
+        <w:tc>
+          <w:tcPr>
+            <w:tcW w:type="dxa" w:w="680"/>
+            <w:vMerge/>
+          </w:tcPr>
+          <w:p/>
+        </w:tc>
+        <w:tc>
+          <w:tcPr>
+            <w:tcW w:type="dxa" w:w="680"/>
+            <w:vMerge/>
+          </w:tcPr>
+          <w:p/>
+        </w:tc>
+        <w:tc>
+          <w:tcPr>
+            <w:tcW w:type="dxa" w:w="680"/>
+            <w:vMerge/>
+          </w:tcPr>
+          <w:p/>
+        </w:tc>
+        <w:tc>
+          <w:tcPr>
+            <w:tcW w:type="dxa" w:w="680"/>
+            <w:vMerge/>
+          </w:tcPr>
+          <w:p/>
+        </w:tc>
+        <w:tc>
+          <w:tcPr>
+            <w:tcW w:type="dxa" w:w="680"/>
+            <w:vMerge/>
+          </w:tcPr>
+          <w:p/>
+        </w:tc>
+        <w:tc>
+          <w:tcPr>
+            <w:tcW w:type="dxa" w:w="680"/>
+            <w:vMerge/>
+          </w:tcPr>
+          <w:p/>
+        </w:tc>
+        <w:tc>
+          <w:tcPr>
+            <w:tcW w:type="dxa" w:w="680"/>
+            <w:vMerge w:val="restart"/>
+          </w:tcPr>
+          <w:p>
+            <w:r>
+              <w:t>В сутки, час/сутки</w:t>
+            </w:r>
+          </w:p>
+        </w:tc>
+        <w:tc>
+          <w:tcPr>
+            <w:tcW w:type="dxa" w:w="680"/>
+            <w:vMerge w:val="restart"/>
+          </w:tcPr>
+          <w:p>
+            <w:r>
+              <w:t>Всего за год, часов</w:t>
+            </w:r>
+          </w:p>
+        </w:tc>
+        <w:tc>
+          <w:tcPr>
+            <w:tcW w:type="dxa" w:w="680"/>
+            <w:vMerge/>
+          </w:tcPr>
+          <w:p/>
+        </w:tc>
+        <w:tc>
+          <w:tcPr>
+            <w:tcW w:type="dxa" w:w="680"/>
+            <w:vMerge w:val="restart"/>
+          </w:tcPr>
+          <w:p>
+            <w:r>
+              <w:t>Код</w:t>
+            </w:r>
+          </w:p>
+        </w:tc>
+        <w:tc>
+          <w:tcPr>
+            <w:tcW w:type="dxa" w:w="680"/>
+            <w:vMerge w:val="restart"/>
+          </w:tcPr>
+          <w:p>
+            <w:r>
+              <w:t>Наименование</w:t>
+            </w:r>
+          </w:p>
+        </w:tc>
+        <w:tc>
+          <w:tcPr>
+            <w:tcW w:type="dxa" w:w="1360"/>
+            <w:gridSpan w:val="2"/>
+          </w:tcPr>
+          <w:p>
+            <w:r>
+              <w:t>При учете нестационарности</w:t>
+            </w:r>
+          </w:p>
+        </w:tc>
+        <w:tc>
+          <w:tcPr>
+            <w:tcW w:type="dxa" w:w="680"/>
+          </w:tcPr>
+          <w:p>
+            <w:r>
+              <w:t>Всего (тонн в год)</w:t>
+            </w:r>
+          </w:p>
+        </w:tc>
+        <w:tc>
+          <w:tcPr>
+            <w:tcW w:type="dxa" w:w="680"/>
+            <w:vMerge/>
+          </w:tcPr>
+          <w:p/>
+        </w:tc>
+        <w:tc>
+          <w:tcPr>
+            <w:tcW w:type="dxa" w:w="680"/>
+            <w:vMerge/>
+          </w:tcPr>
+          <w:p/>
+        </w:tc>
+        <w:tc>
+          <w:tcPr>
+            <w:tcW w:type="dxa" w:w="680"/>
+            <w:vMerge/>
+          </w:tcPr>
+          <w:p/>
+        </w:tc>
+      </w:tr>
+      <w:tr>
+        <w:tc>
+          <w:tcPr>
+            <w:tcW w:type="dxa" w:w="680"/>
+            <w:vMerge/>
+          </w:tcPr>
+          <w:p/>
+        </w:tc>
+        <w:tc>
+          <w:tcPr>
+            <w:tcW w:type="dxa" w:w="680"/>
+            <w:vMerge/>
+          </w:tcPr>
+          <w:p/>
+        </w:tc>
+        <w:tc>
+          <w:tcPr>
+            <w:tcW w:type="dxa" w:w="680"/>
+            <w:vMerge/>
+          </w:tcPr>
+          <w:p/>
+        </w:tc>
+        <w:tc>
+          <w:tcPr>
+            <w:tcW w:type="dxa" w:w="680"/>
+            <w:vMerge/>
+          </w:tcPr>
+          <w:p/>
+        </w:tc>
+        <w:tc>
+          <w:tcPr>
+            <w:tcW w:type="dxa" w:w="680"/>
+            <w:vMerge/>
+          </w:tcPr>
+          <w:p/>
+        </w:tc>
+        <w:tc>
+          <w:tcPr>
+            <w:tcW w:type="dxa" w:w="680"/>
+            <w:vMerge/>
+          </w:tcPr>
+          <w:p/>
+        </w:tc>
+        <w:tc>
+          <w:tcPr>
+            <w:tcW w:type="dxa" w:w="680"/>
+            <w:vMerge/>
+          </w:tcPr>
+          <w:p/>
+        </w:tc>
+        <w:tc>
+          <w:tcPr>
+            <w:tcW w:type="dxa" w:w="680"/>
+            <w:vMerge/>
+          </w:tcPr>
+          <w:p/>
+        </w:tc>
+        <w:tc>
+          <w:tcPr>
+            <w:tcW w:type="dxa" w:w="680"/>
+            <w:vMerge/>
+          </w:tcPr>
+          <w:p/>
+        </w:tc>
+        <w:tc>
+          <w:tcPr>
+            <w:tcW w:type="dxa" w:w="680"/>
+            <w:vMerge/>
+          </w:tcPr>
+          <w:p/>
+        </w:tc>
+        <w:tc>
+          <w:tcPr>
+            <w:tcW w:type="dxa" w:w="680"/>
+            <w:vMerge/>
+          </w:tcPr>
+          <w:p/>
+        </w:tc>
+        <w:tc>
+          <w:tcPr>
+            <w:tcW w:type="dxa" w:w="680"/>
+            <w:vMerge/>
+          </w:tcPr>
+          <w:p/>
+        </w:tc>
+        <w:tc>
+          <w:tcPr>
+            <w:tcW w:type="dxa" w:w="680"/>
+          </w:tcPr>
+          <w:p>
+            <w:r>
+              <w:t>г/с</w:t>
+            </w:r>
+          </w:p>
+        </w:tc>
+        <w:tc>
+          <w:tcPr>
+            <w:tcW w:type="dxa" w:w="680"/>
+          </w:tcPr>
+          <w:p>
+            <w:r>
+              <w:t>т/год</w:t>
+            </w:r>
+          </w:p>
+        </w:tc>
+        <w:tc>
+          <w:tcPr>
+            <w:tcW w:type="dxa" w:w="680"/>
+          </w:tcPr>
+          <w:p/>
+        </w:tc>
+        <w:tc>
+          <w:tcPr>
+            <w:tcW w:type="dxa" w:w="680"/>
+            <w:vMerge/>
+          </w:tcPr>
+          <w:p/>
+        </w:tc>
+        <w:tc>
+          <w:tcPr>
+            <w:tcW w:type="dxa" w:w="680"/>
+            <w:vMerge/>
+          </w:tcPr>
+          <w:p/>
+        </w:tc>
+        <w:tc>
+          <w:tcPr>
+            <w:tcW w:type="dxa" w:w="680"/>
+            <w:vMerge/>
+          </w:tcPr>
+          <w:p/>
+        </w:tc>
+      </w:tr>
+      <w:tr>
+        <w:tc>
+          <w:tcPr>
+            <w:tcW w:type="dxa" w:w="680"/>
+          </w:tcPr>
+          <w:p>
+            <w:r>
+              <w:t>01</w:t>
+              <w:br/>
+              <w:br/>
+              <w:br/>
+              <w:br/>
+              <w:t>02</w:t>
+            </w:r>
+          </w:p>
+        </w:tc>
+        <w:tc>
+          <w:tcPr>
+            <w:tcW w:type="dxa" w:w="680"/>
+          </w:tcPr>
+          <w:p>
+            <w:r>
+              <w:t>Котельная</w:t>
+              <w:br/>
+              <w:br/>
+              <w:br/>
+              <w:br/>
+              <w:t>Стоянка транспорта</w:t>
+            </w:r>
+          </w:p>
+        </w:tc>
+        <w:tc>
+          <w:tcPr>
+            <w:tcW w:type="dxa" w:w="680"/>
+          </w:tcPr>
+          <w:p/>
+        </w:tc>
+        <w:tc>
+          <w:tcPr>
+            <w:tcW w:type="dxa" w:w="680"/>
+          </w:tcPr>
+          <w:p/>
+        </w:tc>
+        <w:tc>
+          <w:tcPr>
+            <w:tcW w:type="dxa" w:w="680"/>
+          </w:tcPr>
+          <w:p>
+            <w:r>
+              <w:t>001</w:t>
+              <w:br/>
+              <w:br/>
+              <w:t>001</w:t>
+              <w:br/>
+              <w:br/>
+              <w:t>001</w:t>
+              <w:br/>
+              <w:br/>
+              <w:br/>
+              <w:br/>
+              <w:t>002</w:t>
+            </w:r>
+          </w:p>
+        </w:tc>
+        <w:tc>
+          <w:tcPr>
+            <w:tcW w:type="dxa" w:w="680"/>
+          </w:tcPr>
+          <w:p>
+            <w:r>
+              <w:t xml:space="preserve">Котлы водогрейные КЧМ -5 </w:t>
+              <w:br/>
+              <w:br/>
+              <w:t xml:space="preserve"> Продувочная свеча </w:t>
+              <w:br/>
+              <w:t xml:space="preserve"> Открытая стоянка </w:t>
+              <w:br/>
+              <w:t xml:space="preserve"> Движение и работа транспорта по территории (автобус)</w:t>
+            </w:r>
+          </w:p>
+        </w:tc>
+        <w:tc>
+          <w:tcPr>
+            <w:tcW w:type="dxa" w:w="680"/>
+          </w:tcPr>
+          <w:p>
+            <w:r>
+              <w:t>1</w:t>
+              <w:br/>
+              <w:br/>
+              <w:t>1</w:t>
+              <w:br/>
+              <w:br/>
+              <w:t>1</w:t>
+              <w:br/>
+              <w:br/>
+              <w:br/>
+              <w:br/>
+              <w:t>1</w:t>
+            </w:r>
+          </w:p>
+        </w:tc>
+        <w:tc>
+          <w:tcPr>
+            <w:tcW w:type="dxa" w:w="680"/>
+          </w:tcPr>
+          <w:p>
+            <w:r>
+              <w:t>48</w:t>
+              <w:br/>
+              <w:br/>
+              <w:t>1.5</w:t>
+              <w:br/>
+              <w:br/>
+              <w:t>24</w:t>
+              <w:br/>
+              <w:br/>
+              <w:t>1.5</w:t>
+            </w:r>
+          </w:p>
+        </w:tc>
+        <w:tc>
+          <w:tcPr>
+            <w:tcW w:type="dxa" w:w="680"/>
+          </w:tcPr>
+          <w:p>
+            <w:r>
+              <w:t>8688</w:t>
+              <w:br/>
+              <w:br/>
+              <w:t>1.5</w:t>
+              <w:br/>
+              <w:br/>
+              <w:t>4344</w:t>
+              <w:br/>
+              <w:br/>
+              <w:t>271.5</w:t>
+            </w:r>
+          </w:p>
+        </w:tc>
+        <w:tc>
+          <w:tcPr>
+            <w:tcW w:type="dxa" w:w="680"/>
+          </w:tcPr>
+          <w:p>
+            <w:r>
+              <w:t>2</w:t>
+              <w:br/>
+              <w:br/>
+              <w:t>1</w:t>
+              <w:br/>
+              <w:br/>
+              <w:t>1</w:t>
+              <w:br/>
+              <w:br/>
+              <w:t>1</w:t>
+            </w:r>
+          </w:p>
+        </w:tc>
+        <w:tc>
+          <w:tcPr>
+            <w:tcW w:type="dxa" w:w="680"/>
+          </w:tcPr>
+          <w:p>
+            <w:r>
+              <w:t>0301</w:t>
+              <w:br/>
+              <w:br/>
+              <w:t>0304</w:t>
+              <w:br/>
+              <w:br/>
+              <w:t>0337</w:t>
+              <w:br/>
+              <w:br/>
+              <w:t>0703</w:t>
+              <w:br/>
+              <w:br/>
+              <w:t>0410</w:t>
+              <w:br/>
+              <w:br/>
+              <w:t>1728</w:t>
+              <w:br/>
+              <w:br/>
+              <w:t>0301</w:t>
+              <w:br/>
+              <w:br/>
+              <w:t>0304</w:t>
+              <w:br/>
+              <w:br/>
+              <w:t>0330</w:t>
+              <w:br/>
+              <w:br/>
+              <w:t>0337</w:t>
+              <w:br/>
+              <w:br/>
+              <w:t>2704</w:t>
+              <w:br/>
+              <w:br/>
+              <w:t>0301</w:t>
+              <w:br/>
+              <w:br/>
+              <w:t>0304</w:t>
+              <w:br/>
+              <w:br/>
+              <w:t>0330</w:t>
+              <w:br/>
+              <w:br/>
+              <w:t>0337</w:t>
+              <w:br/>
+              <w:br/>
+              <w:t>2704</w:t>
+              <w:br/>
+              <w:br/>
+              <w:t>0301</w:t>
+              <w:br/>
+              <w:br/>
+              <w:t>0304</w:t>
+              <w:br/>
+              <w:br/>
+              <w:t>0330</w:t>
+              <w:br/>
+              <w:br/>
+              <w:t>0337</w:t>
+              <w:br/>
+              <w:br/>
+              <w:t>2704</w:t>
+            </w:r>
+          </w:p>
+        </w:tc>
+        <w:tc>
+          <w:tcPr>
+            <w:tcW w:type="dxa" w:w="680"/>
+          </w:tcPr>
+          <w:p>
+            <w:r>
+              <w:t>Азота диоксид</w:t>
+              <w:br/>
+              <w:br/>
+              <w:t>Азот (II) оксид</w:t>
+              <w:br/>
+              <w:br/>
+              <w:t>Углерода оксид</w:t>
+              <w:br/>
+              <w:br/>
+              <w:t>Бенз/а/пирен</w:t>
+              <w:br/>
+              <w:br/>
+              <w:t>Метан</w:t>
+              <w:br/>
+              <w:br/>
+              <w:t>Этантиол</w:t>
+              <w:br/>
+              <w:br/>
+              <w:t>Азота диоксид</w:t>
+              <w:br/>
+              <w:br/>
+              <w:t>Азот (II) оксид</w:t>
+              <w:br/>
+              <w:br/>
+              <w:t>Сера диоксид</w:t>
+              <w:br/>
+              <w:br/>
+              <w:t>Углерода оксид</w:t>
+              <w:br/>
+              <w:br/>
+              <w:t>Бензин (нефтяной, малосернистый) /в пересчете на углерод/</w:t>
+              <w:br/>
+              <w:br/>
+            </w:r>
+          </w:p>
+        </w:tc>
+        <w:tc>
+          <w:tcPr>
+            <w:tcW w:type="dxa" w:w="680"/>
+          </w:tcPr>
+          <w:p>
+            <w:r>
+              <w:t>0.0021</w:t>
+              <w:br/>
+              <w:br/>
+              <w:t>0.0003</w:t>
+              <w:br/>
+              <w:br/>
+              <w:t>0.0065</w:t>
+              <w:br/>
+              <w:br/>
+              <w:t>4e-09</w:t>
+              <w:br/>
+              <w:br/>
+              <w:t>0.00095</w:t>
+              <w:br/>
+              <w:br/>
+              <w:t>4.2e-09</w:t>
+              <w:br/>
+              <w:br/>
+              <w:t>0.000224</w:t>
+              <w:br/>
+              <w:br/>
+              <w:t>5.883e-05</w:t>
+              <w:br/>
+              <w:br/>
+              <w:t>0.03126</w:t>
+              <w:br/>
+              <w:br/>
+              <w:t>0.00336</w:t>
+              <w:br/>
+              <w:br/>
+              <w:t>4e-05</w:t>
+              <w:br/>
+              <w:br/>
+              <w:t>6.5e-06</w:t>
+              <w:br/>
+              <w:br/>
+              <w:t>8.25e-06</w:t>
+              <w:br/>
+              <w:br/>
+              <w:t>0.002138</w:t>
+              <w:br/>
+              <w:br/>
+              <w:t>0.0002625</w:t>
+            </w:r>
+          </w:p>
+        </w:tc>
+        <w:tc>
+          <w:tcPr>
+            <w:tcW w:type="dxa" w:w="680"/>
+          </w:tcPr>
+          <w:p>
+            <w:r>
+              <w:t>0.0325</w:t>
+              <w:br/>
+              <w:br/>
+              <w:t>0.0053</w:t>
+              <w:br/>
+              <w:br/>
+              <w:t>0.0001</w:t>
+              <w:br/>
+              <w:br/>
+              <w:t>1e-07</w:t>
+              <w:br/>
+              <w:br/>
+              <w:t>1.4e-05</w:t>
+              <w:br/>
+              <w:br/>
+              <w:t>6.1e-11</w:t>
+              <w:br/>
+              <w:br/>
+              <w:t>5.7e-05</w:t>
+              <w:br/>
+              <w:br/>
+              <w:t>1.513e-05</w:t>
+              <w:br/>
+              <w:br/>
+              <w:t>0.007651</w:t>
+              <w:br/>
+              <w:br/>
+              <w:t>0.000808</w:t>
+              <w:br/>
+              <w:br/>
+              <w:t>8.7e-06</w:t>
+              <w:br/>
+              <w:br/>
+              <w:t>1.4e-06</w:t>
+              <w:br/>
+              <w:br/>
+              <w:t>1.79e-06</w:t>
+              <w:br/>
+              <w:br/>
+              <w:t>0.000464</w:t>
+              <w:br/>
+              <w:br/>
+              <w:t>5.7e-05</w:t>
+            </w:r>
+          </w:p>
+        </w:tc>
+        <w:tc>
+          <w:tcPr>
+            <w:tcW w:type="dxa" w:w="680"/>
+          </w:tcPr>
+          <w:p>
+            <w:r>
+              <w:t>0.0325</w:t>
+              <w:br/>
+              <w:br/>
+              <w:t>0.0053</w:t>
+              <w:br/>
+              <w:br/>
+              <w:t>0.0001</w:t>
+              <w:br/>
+              <w:br/>
+              <w:t>1e-07</w:t>
+              <w:br/>
+              <w:br/>
+              <w:t>1.4e-05</w:t>
+              <w:br/>
+              <w:br/>
+              <w:t>6.1e-11</w:t>
+              <w:br/>
+              <w:br/>
+              <w:t>5.7e-05</w:t>
+              <w:br/>
+              <w:br/>
+              <w:t>1.513e-05</w:t>
+              <w:br/>
+              <w:br/>
+              <w:t>0.007651</w:t>
+              <w:br/>
+              <w:br/>
+              <w:t>0.000808</w:t>
+              <w:br/>
+              <w:br/>
+              <w:t>8.7e-06</w:t>
+              <w:br/>
+              <w:br/>
+              <w:t>1.4e-06</w:t>
+              <w:br/>
+              <w:br/>
+              <w:t>1.79e-06</w:t>
+              <w:br/>
+              <w:br/>
+              <w:t>0.000464</w:t>
+              <w:br/>
+              <w:br/>
+              <w:t>5.7e-05</w:t>
+            </w:r>
+          </w:p>
+        </w:tc>
+        <w:tc>
+          <w:tcPr>
+            <w:tcW w:type="dxa" w:w="680"/>
+          </w:tcPr>
+          <w:p/>
+        </w:tc>
+        <w:tc>
+          <w:tcPr>
+            <w:tcW w:type="dxa" w:w="680"/>
+          </w:tcPr>
+          <w:p/>
+        </w:tc>
+        <w:tc>
+          <w:tcPr>
+            <w:tcW w:type="dxa" w:w="680"/>
+          </w:tcPr>
+          <w:p/>
+        </w:tc>
+      </w:tr>
+    </w:tbl>
+    <w:sectPr>
+      <w:pgSz w:w="15840" w:h="12240" w:orient="landscape"/>
+      <w:pgMar w:top="1440" w:right="1800" w:bottom="1440" w:left="1800" w:header="720" w:footer="720" w:gutter="0"/>
+      <w:cols w:space="720"/>
+      <w:docGrid w:linePitch="360"/>
+    </w:sectPr>
+    <w:p>
+      <w:pPr>
+        <w:pStyle w:val="Heading1"/>
+        <w:jc w:val="center"/>
+      </w:pPr>
+      <w:r>
+        <w:rPr>
+          <w:color w:val="000000"/>
+          <w:sz w:val="28"/>
+        </w:rPr>
+        <w:t>Результаты обследования установок очистки газа и условий их эксплуатации</w:t>
+      </w:r>
+    </w:p>
+    <w:tbl>
+      <w:tblPr>
+        <w:tblStyle w:val="TableGrid"/>
+        <w:tblW w:type="auto" w:w="0"/>
+        <w:tblLook w:firstColumn="1" w:firstRow="1" w:lastColumn="0" w:lastRow="0" w:noHBand="0" w:noVBand="1" w:val="04A0"/>
+      </w:tblPr>
+      <w:tblGrid>
+        <w:gridCol w:w="1113"/>
+        <w:gridCol w:w="1113"/>
+        <w:gridCol w:w="1113"/>
+        <w:gridCol w:w="1113"/>
+        <w:gridCol w:w="1113"/>
+        <w:gridCol w:w="1113"/>
+        <w:gridCol w:w="1113"/>
+        <w:gridCol w:w="1113"/>
+        <w:gridCol w:w="1113"/>
+        <w:gridCol w:w="1113"/>
+        <w:gridCol w:w="1113"/>
+      </w:tblGrid>
+      <w:tr>
+        <w:tc>
+          <w:tcPr>
+            <w:tcW w:type="dxa" w:w="1113"/>
+            <w:vMerge w:val="restart"/>
+          </w:tcPr>
+          <w:p>
+            <w:r>
+              <w:t xml:space="preserve">Результаты обследования установок очистки газа и условий их эксплуатации, № цеха </w:t>
+            </w:r>
+          </w:p>
+        </w:tc>
+        <w:tc>
+          <w:tcPr>
+            <w:tcW w:type="dxa" w:w="1113"/>
+            <w:vMerge w:val="restart"/>
+          </w:tcPr>
+          <w:p>
+            <w:r>
+              <w:t>Наименование цеха</w:t>
+            </w:r>
+          </w:p>
+        </w:tc>
+        <w:tc>
+          <w:tcPr>
+            <w:tcW w:type="dxa" w:w="1113"/>
+            <w:vMerge w:val="restart"/>
+          </w:tcPr>
+          <w:p>
+            <w:r>
+              <w:t>№ участка</w:t>
+            </w:r>
+          </w:p>
+        </w:tc>
+        <w:tc>
+          <w:tcPr>
+            <w:tcW w:type="dxa" w:w="1113"/>
+            <w:vMerge w:val="restart"/>
+          </w:tcPr>
+          <w:p>
+            <w:r>
+              <w:t>Наименование источника выделения (выброса), его номер</w:t>
+            </w:r>
+          </w:p>
+        </w:tc>
+        <w:tc>
+          <w:tcPr>
+            <w:tcW w:type="dxa" w:w="1113"/>
+            <w:vMerge w:val="restart"/>
+          </w:tcPr>
+          <w:p>
+            <w:r>
+              <w:t>Наименование установок отчистки газа, его тип и марка (№ в реестре установок очистки газа на объекте ОНВ)</w:t>
+            </w:r>
+          </w:p>
+        </w:tc>
+        <w:tc>
+          <w:tcPr>
+            <w:tcW w:type="dxa" w:w="1113"/>
+            <w:vMerge w:val="restart"/>
+          </w:tcPr>
+          <w:p>
+            <w:r>
+              <w:t>Номер ИЗАВ, через который осуществляются выбросы после очистки</w:t>
+            </w:r>
+          </w:p>
+        </w:tc>
+        <w:tc>
+          <w:tcPr>
+            <w:tcW w:type="dxa" w:w="2226"/>
+            <w:gridSpan w:val="2"/>
+          </w:tcPr>
+          <w:p>
+            <w:r>
+              <w:t>Эффективность (степень очистки) установок очистки газа, %</w:t>
+            </w:r>
+          </w:p>
+        </w:tc>
+        <w:tc>
+          <w:tcPr>
+            <w:tcW w:type="dxa" w:w="1113"/>
+            <w:vMerge w:val="restart"/>
+          </w:tcPr>
+          <w:p>
+            <w:r>
+              <w:t>Наименование и код ЗВ</w:t>
+            </w:r>
+          </w:p>
+        </w:tc>
+        <w:tc>
+          <w:tcPr>
+            <w:tcW w:type="dxa" w:w="2226"/>
+            <w:gridSpan w:val="2"/>
+          </w:tcPr>
+          <w:p>
+            <w:r>
+              <w:t>Коэффициент обеспеченности, %</w:t>
+            </w:r>
+          </w:p>
+        </w:tc>
+      </w:tr>
+      <w:tr>
+        <w:tc>
+          <w:tcPr>
+            <w:tcW w:type="dxa" w:w="1113"/>
+            <w:vMerge/>
+          </w:tcPr>
+          <w:p/>
+        </w:tc>
+        <w:tc>
+          <w:tcPr>
+            <w:tcW w:type="dxa" w:w="1113"/>
+            <w:vMerge/>
+          </w:tcPr>
+          <w:p/>
+        </w:tc>
+        <w:tc>
+          <w:tcPr>
+            <w:tcW w:type="dxa" w:w="1113"/>
+            <w:vMerge/>
+          </w:tcPr>
+          <w:p/>
+        </w:tc>
+        <w:tc>
+          <w:tcPr>
+            <w:tcW w:type="dxa" w:w="1113"/>
+            <w:vMerge/>
+          </w:tcPr>
+          <w:p/>
+        </w:tc>
+        <w:tc>
+          <w:tcPr>
+            <w:tcW w:type="dxa" w:w="1113"/>
+            <w:vMerge/>
+          </w:tcPr>
+          <w:p/>
+        </w:tc>
+        <w:tc>
+          <w:tcPr>
+            <w:tcW w:type="dxa" w:w="1113"/>
+            <w:vMerge/>
+          </w:tcPr>
+          <w:p/>
+        </w:tc>
+        <w:tc>
+          <w:tcPr>
+            <w:tcW w:type="dxa" w:w="1113"/>
+          </w:tcPr>
+          <w:p>
+            <w:r>
+              <w:t>Проектный</w:t>
+            </w:r>
+          </w:p>
+        </w:tc>
+        <w:tc>
+          <w:tcPr>
+            <w:tcW w:type="dxa" w:w="1113"/>
+          </w:tcPr>
+          <w:p>
+            <w:r>
+              <w:t>Фактический</w:t>
+            </w:r>
+          </w:p>
+        </w:tc>
+        <w:tc>
+          <w:tcPr>
+            <w:tcW w:type="dxa" w:w="1113"/>
+            <w:vMerge/>
+          </w:tcPr>
+          <w:p/>
+        </w:tc>
+        <w:tc>
+          <w:tcPr>
+            <w:tcW w:type="dxa" w:w="1113"/>
+          </w:tcPr>
+          <w:p>
+            <w:r>
+              <w:t>Нормативный</w:t>
+            </w:r>
+          </w:p>
+        </w:tc>
+        <w:tc>
+          <w:tcPr>
+            <w:tcW w:type="dxa" w:w="1113"/>
+          </w:tcPr>
+          <w:p>
+            <w:r>
+              <w:t>Фактический</w:t>
+            </w:r>
+          </w:p>
+        </w:tc>
+      </w:tr>
+      <w:tr>
+        <w:tc>
+          <w:tcPr>
+            <w:tcW w:type="dxa" w:w="12243"/>
+            <w:gridSpan w:val="11"/>
+          </w:tcPr>
+          <w:p>
+            <w:pPr>
+              <w:jc w:val="center"/>
+            </w:pPr>
+            <w:r>
+              <w:t>Пылегазоочистное оборудование отсутствует!</w:t>
+            </w:r>
+          </w:p>
+        </w:tc>
+      </w:tr>
+    </w:tbl>
+    <w:sectPr>
+      <w:pgSz w:w="15840" w:h="12240" w:orient="landscape"/>
+      <w:pgMar w:top="1440" w:right="1800" w:bottom="1440" w:left="1800" w:header="720" w:footer="720" w:gutter="0"/>
+      <w:cols w:space="720"/>
+      <w:docGrid w:linePitch="360"/>
+    </w:sectPr>
+    <w:p>
+      <w:pPr>
+        <w:pStyle w:val="Heading1"/>
+        <w:jc w:val="center"/>
+      </w:pPr>
+      <w:r>
+        <w:rPr>
+          <w:color w:val="000000"/>
+          <w:sz w:val="28"/>
+        </w:rPr>
+        <w:t>Таблица № 3.7. Суммарные выбросы загрязняющих веществ в атмосферу, их очистка и утилизация (в целом по предприятию), т/год.</w:t>
+      </w:r>
+    </w:p>
+    <w:tbl>
+      <w:tblPr>
+        <w:tblStyle w:val="TableGrid"/>
+        <w:tblW w:type="auto" w:w="0"/>
+        <w:tblLook w:firstColumn="1" w:firstRow="1" w:lastColumn="0" w:lastRow="0" w:noHBand="0" w:noVBand="1" w:val="04A0"/>
+      </w:tblPr>
+      <w:tblGrid>
+        <w:gridCol w:w="1224"/>
+        <w:gridCol w:w="1224"/>
+        <w:gridCol w:w="1224"/>
+        <w:gridCol w:w="1224"/>
+        <w:gridCol w:w="1224"/>
+        <w:gridCol w:w="1224"/>
+        <w:gridCol w:w="1224"/>
+        <w:gridCol w:w="1224"/>
+        <w:gridCol w:w="1224"/>
+        <w:gridCol w:w="1224"/>
+      </w:tblGrid>
+      <w:tr>
+        <w:tc>
+          <w:tcPr>
+            <w:tcW w:type="dxa" w:w="2448"/>
+            <w:gridSpan w:val="2"/>
+          </w:tcPr>
+          <w:p>
+            <w:r>
+              <w:t>Загрязняющее вещество</w:t>
+            </w:r>
+          </w:p>
+        </w:tc>
+        <w:tc>
+          <w:tcPr>
+            <w:tcW w:type="dxa" w:w="1224"/>
+            <w:vMerge w:val="restart"/>
+          </w:tcPr>
+          <w:p>
+            <w:r>
+              <w:t>Количество загрязняющих веществ, отходящих от источников выделения</w:t>
+            </w:r>
+          </w:p>
+        </w:tc>
+        <w:tc>
+          <w:tcPr>
+            <w:tcW w:type="dxa" w:w="2448"/>
+            <w:gridSpan w:val="2"/>
+          </w:tcPr>
+          <w:p>
+            <w:r>
+              <w:t>Выбрасывается без очистки</w:t>
+            </w:r>
+          </w:p>
+        </w:tc>
+        <w:tc>
+          <w:tcPr>
+            <w:tcW w:type="dxa" w:w="1224"/>
+            <w:vMerge w:val="restart"/>
+          </w:tcPr>
+          <w:p>
+            <w:r>
+              <w:t>Поступает на очистку</w:t>
+            </w:r>
+          </w:p>
+        </w:tc>
+        <w:tc>
+          <w:tcPr>
+            <w:tcW w:type="dxa" w:w="3672"/>
+            <w:gridSpan w:val="3"/>
+          </w:tcPr>
+          <w:p>
+            <w:r>
+              <w:t>Из поступивших на очистку</w:t>
+            </w:r>
+          </w:p>
+        </w:tc>
+        <w:tc>
+          <w:tcPr>
+            <w:tcW w:type="dxa" w:w="1224"/>
+            <w:vMerge w:val="restart"/>
+          </w:tcPr>
+          <w:p>
+            <w:r>
+              <w:t>Всего выброшено в атмосферный воздух</w:t>
+            </w:r>
+          </w:p>
+        </w:tc>
+      </w:tr>
+      <w:tr>
+        <w:tc>
+          <w:tcPr>
+            <w:tcW w:type="dxa" w:w="1224"/>
+            <w:vMerge w:val="restart"/>
+          </w:tcPr>
+          <w:p>
+            <w:r>
+              <w:t>Код</w:t>
+            </w:r>
+          </w:p>
+        </w:tc>
+        <w:tc>
+          <w:tcPr>
+            <w:tcW w:type="dxa" w:w="1224"/>
+            <w:vMerge w:val="restart"/>
+          </w:tcPr>
+          <w:p>
+            <w:r>
+              <w:t>Наименование</w:t>
+            </w:r>
+          </w:p>
+        </w:tc>
+        <w:tc>
+          <w:tcPr>
+            <w:tcW w:type="dxa" w:w="1224"/>
+            <w:vMerge/>
+          </w:tcPr>
+          <w:p/>
+        </w:tc>
+        <w:tc>
+          <w:tcPr>
+            <w:tcW w:type="dxa" w:w="1224"/>
+            <w:vMerge w:val="restart"/>
+          </w:tcPr>
+          <w:p>
+            <w:r>
+              <w:t>Всего</w:t>
+            </w:r>
+          </w:p>
+        </w:tc>
+        <w:tc>
+          <w:tcPr>
+            <w:tcW w:type="dxa" w:w="1224"/>
+            <w:vMerge w:val="restart"/>
+          </w:tcPr>
+          <w:p>
+            <w:r>
+              <w:t>В том числе от организованных ИЗАВ</w:t>
+            </w:r>
+          </w:p>
+        </w:tc>
+        <w:tc>
+          <w:tcPr>
+            <w:tcW w:type="dxa" w:w="1224"/>
+            <w:vMerge/>
+          </w:tcPr>
+          <w:p/>
+        </w:tc>
+        <w:tc>
+          <w:tcPr>
+            <w:tcW w:type="dxa" w:w="2448"/>
+            <w:gridSpan w:val="2"/>
+          </w:tcPr>
+          <w:p>
+            <w:r>
+              <w:t>Уловлено и обезврежено</w:t>
+            </w:r>
+          </w:p>
+        </w:tc>
+        <w:tc>
+          <w:tcPr>
+            <w:tcW w:type="dxa" w:w="1224"/>
+            <w:vMerge w:val="restart"/>
+          </w:tcPr>
+          <w:p>
+            <w:r>
+              <w:t>Выброшено в атмосферный воздух</w:t>
+            </w:r>
+          </w:p>
+        </w:tc>
+        <w:tc>
+          <w:tcPr>
+            <w:tcW w:type="dxa" w:w="1224"/>
+            <w:vMerge/>
+          </w:tcPr>
+          <w:p/>
+        </w:tc>
+      </w:tr>
+      <w:tr>
+        <w:tc>
+          <w:tcPr>
+            <w:tcW w:type="dxa" w:w="1224"/>
+            <w:vMerge/>
+          </w:tcPr>
+          <w:p/>
+        </w:tc>
+        <w:tc>
+          <w:tcPr>
+            <w:tcW w:type="dxa" w:w="1224"/>
+            <w:vMerge/>
+          </w:tcPr>
+          <w:p/>
+        </w:tc>
+        <w:tc>
+          <w:tcPr>
+            <w:tcW w:type="dxa" w:w="1224"/>
+            <w:vMerge/>
+          </w:tcPr>
+          <w:p/>
+        </w:tc>
+        <w:tc>
+          <w:tcPr>
+            <w:tcW w:type="dxa" w:w="1224"/>
+            <w:vMerge/>
+          </w:tcPr>
+          <w:p/>
+        </w:tc>
+        <w:tc>
+          <w:tcPr>
+            <w:tcW w:type="dxa" w:w="1224"/>
+            <w:vMerge/>
+          </w:tcPr>
+          <w:p/>
+        </w:tc>
+        <w:tc>
+          <w:tcPr>
+            <w:tcW w:type="dxa" w:w="1224"/>
+            <w:vMerge/>
+          </w:tcPr>
+          <w:p/>
+        </w:tc>
+        <w:tc>
+          <w:tcPr>
+            <w:tcW w:type="dxa" w:w="1224"/>
+          </w:tcPr>
+          <w:p>
+            <w:r>
+              <w:t>Фактически</w:t>
+            </w:r>
+          </w:p>
+        </w:tc>
+        <w:tc>
+          <w:tcPr>
+            <w:tcW w:type="dxa" w:w="1224"/>
+          </w:tcPr>
+          <w:p>
+            <w:r>
+              <w:t>Из них утилизировано</w:t>
+            </w:r>
+          </w:p>
+        </w:tc>
+        <w:tc>
+          <w:tcPr>
+            <w:tcW w:type="dxa" w:w="1224"/>
+            <w:vMerge/>
+          </w:tcPr>
+          <w:p/>
+        </w:tc>
+        <w:tc>
+          <w:tcPr>
+            <w:tcW w:type="dxa" w:w="1224"/>
+            <w:vMerge/>
+          </w:tcPr>
+          <w:p/>
+        </w:tc>
+      </w:tr>
+      <w:tr>
+        <w:tc>
+          <w:tcPr>
+            <w:tcW w:type="dxa" w:w="1224"/>
+          </w:tcPr>
+          <w:p>
+            <w:r>
+              <w:t>0301</w:t>
+              <w:br/>
+              <w:t xml:space="preserve"> 0304</w:t>
+              <w:br/>
+              <w:t xml:space="preserve"> 0330</w:t>
+              <w:br/>
+              <w:t xml:space="preserve"> 0337</w:t>
+              <w:br/>
+              <w:t xml:space="preserve"> 0410</w:t>
+              <w:br/>
+              <w:t xml:space="preserve"> 0703</w:t>
+              <w:br/>
+              <w:t xml:space="preserve"> 1728</w:t>
+              <w:br/>
+              <w:t xml:space="preserve"> 2704</w:t>
+            </w:r>
+          </w:p>
+        </w:tc>
+        <w:tc>
+          <w:tcPr>
+            <w:tcW w:type="dxa" w:w="1224"/>
+          </w:tcPr>
+          <w:p>
+            <w:r>
+              <w:t>Азота диоксид</w:t>
+              <w:br/>
+              <w:t xml:space="preserve"> Азот (II) оксид</w:t>
+              <w:br/>
+              <w:t xml:space="preserve"> Сера диоксид</w:t>
+              <w:br/>
+              <w:t xml:space="preserve"> Углерода оксид</w:t>
+              <w:br/>
+              <w:t xml:space="preserve"> Метан</w:t>
+              <w:br/>
+              <w:t xml:space="preserve"> Бензапирен</w:t>
+              <w:br/>
+              <w:t xml:space="preserve"> Бензин (нефтяной, малосернистый) /в пересчете на углерод/</w:t>
+            </w:r>
+          </w:p>
+        </w:tc>
+        <w:tc>
+          <w:tcPr>
+            <w:tcW w:type="dxa" w:w="1224"/>
+          </w:tcPr>
+          <w:p>
+            <w:r>
+              <w:t>0.0325104</w:t>
+              <w:br/>
+              <w:t xml:space="preserve"> 0.0053657</w:t>
+              <w:br/>
+              <w:t xml:space="preserve"> 1.692e-05</w:t>
+              <w:br/>
+              <w:t xml:space="preserve"> 0.008215</w:t>
+              <w:br/>
+              <w:t xml:space="preserve"> 1.4e-05</w:t>
+              <w:br/>
+              <w:t xml:space="preserve"> 1e-07</w:t>
+              <w:br/>
+              <w:t xml:space="preserve"> 6.1e-11</w:t>
+              <w:br/>
+              <w:t xml:space="preserve"> 0.000865</w:t>
+            </w:r>
+          </w:p>
+        </w:tc>
+        <w:tc>
+          <w:tcPr>
+            <w:tcW w:type="dxa" w:w="1224"/>
+          </w:tcPr>
+          <w:p>
+            <w:r>
+              <w:t>0.0325104</w:t>
+              <w:br/>
+              <w:t xml:space="preserve"> 0.0053657</w:t>
+              <w:br/>
+              <w:t xml:space="preserve"> 1.692e-05</w:t>
+              <w:br/>
+              <w:t xml:space="preserve"> 0.008215</w:t>
+              <w:br/>
+              <w:t xml:space="preserve"> 1.4e-05</w:t>
+              <w:br/>
+              <w:t xml:space="preserve"> 1e-07</w:t>
+              <w:br/>
+              <w:t xml:space="preserve"> 6.1e-11</w:t>
+              <w:br/>
+              <w:t xml:space="preserve"> 0.000865</w:t>
+            </w:r>
+          </w:p>
+        </w:tc>
+        <w:tc>
+          <w:tcPr>
+            <w:tcW w:type="dxa" w:w="1224"/>
+          </w:tcPr>
+          <w:p>
+            <w:r>
+              <w:t>0.0325</w:t>
+              <w:br/>
+              <w:t xml:space="preserve"> 0.0053</w:t>
+              <w:br/>
+              <w:t xml:space="preserve"> </w:t>
+              <w:br/>
+              <w:t xml:space="preserve"> 0.0001</w:t>
+              <w:br/>
+              <w:t xml:space="preserve"> 1.4e-05</w:t>
+              <w:br/>
+              <w:t xml:space="preserve"> 1e-07</w:t>
+              <w:br/>
+              <w:t xml:space="preserve"> 6.1e-11</w:t>
+              <w:br/>
+              <w:t xml:space="preserve"> </w:t>
+            </w:r>
+          </w:p>
+        </w:tc>
+        <w:tc>
+          <w:tcPr>
+            <w:tcW w:type="dxa" w:w="1224"/>
+          </w:tcPr>
+          <w:p/>
+        </w:tc>
+        <w:tc>
+          <w:tcPr>
+            <w:tcW w:type="dxa" w:w="1224"/>
+          </w:tcPr>
+          <w:p/>
+        </w:tc>
+        <w:tc>
+          <w:tcPr>
+            <w:tcW w:type="dxa" w:w="1224"/>
+          </w:tcPr>
+          <w:p/>
+        </w:tc>
+        <w:tc>
+          <w:tcPr>
+            <w:tcW w:type="dxa" w:w="1224"/>
+          </w:tcPr>
+          <w:p/>
+        </w:tc>
+        <w:tc>
+          <w:tcPr>
+            <w:tcW w:type="dxa" w:w="1224"/>
+          </w:tcPr>
+          <w:p>
+            <w:r>
+              <w:t>0.0325104</w:t>
+              <w:br/>
+              <w:t xml:space="preserve"> 0.0053657</w:t>
+              <w:br/>
+              <w:t xml:space="preserve"> 1.692e-05</w:t>
+              <w:br/>
+              <w:t xml:space="preserve"> 0.008215</w:t>
+              <w:br/>
+              <w:t xml:space="preserve"> 1.4e-05</w:t>
+              <w:br/>
+              <w:t xml:space="preserve"> 1e-07</w:t>
+              <w:br/>
+              <w:t xml:space="preserve"> 6.1e-11</w:t>
+              <w:br/>
+              <w:t xml:space="preserve"> 0.000865</w:t>
+            </w:r>
+          </w:p>
+        </w:tc>
+      </w:tr>
+      <w:tr>
+        <w:tc>
+          <w:tcPr>
+            <w:tcW w:type="dxa" w:w="2448"/>
+            <w:gridSpan w:val="2"/>
+          </w:tcPr>
+          <w:p>
+            <w:r>
+              <w:t>ВСЕГО</w:t>
+              <w:br/>
+              <w:t xml:space="preserve">                              в том числе</w:t>
+            </w:r>
+          </w:p>
+        </w:tc>
+        <w:tc>
+          <w:tcPr>
+            <w:tcW w:type="dxa" w:w="1224"/>
+          </w:tcPr>
+          <w:p>
+            <w:r>
+              <w:t>0.046987120061</w:t>
+            </w:r>
+          </w:p>
+        </w:tc>
+        <w:tc>
+          <w:tcPr>
+            <w:tcW w:type="dxa" w:w="1224"/>
+          </w:tcPr>
+          <w:p>
+            <w:r>
+              <w:t>0.046987120061</w:t>
+            </w:r>
+          </w:p>
+        </w:tc>
+        <w:tc>
+          <w:tcPr>
+            <w:tcW w:type="dxa" w:w="1224"/>
+          </w:tcPr>
+          <w:p>
+            <w:r>
+              <w:t>0.037914100061</w:t>
+            </w:r>
+          </w:p>
+        </w:tc>
+        <w:tc>
+          <w:tcPr>
+            <w:tcW w:type="dxa" w:w="1224"/>
+          </w:tcPr>
+          <w:p/>
+        </w:tc>
+        <w:tc>
+          <w:tcPr>
+            <w:tcW w:type="dxa" w:w="1224"/>
+          </w:tcPr>
+          <w:p/>
+        </w:tc>
+        <w:tc>
+          <w:tcPr>
+            <w:tcW w:type="dxa" w:w="1224"/>
+          </w:tcPr>
+          <w:p/>
+        </w:tc>
+        <w:tc>
+          <w:tcPr>
+            <w:tcW w:type="dxa" w:w="1224"/>
+          </w:tcPr>
+          <w:p/>
+        </w:tc>
+        <w:tc>
+          <w:tcPr>
+            <w:tcW w:type="dxa" w:w="1224"/>
+          </w:tcPr>
+          <w:p>
+            <w:r>
+              <w:t>0.046987120061</w:t>
+            </w:r>
+          </w:p>
+        </w:tc>
+      </w:tr>
+      <w:tr>
+        <w:tc>
+          <w:tcPr>
+            <w:tcW w:type="dxa" w:w="2448"/>
+            <w:gridSpan w:val="2"/>
+          </w:tcPr>
+          <w:p>
+            <w:r>
+              <w:t>ТВЕРДЫХ</w:t>
+              <w:br/>
+              <w:t xml:space="preserve">                              </w:t>
+            </w:r>
+          </w:p>
+        </w:tc>
+        <w:tc>
+          <w:tcPr>
+            <w:tcW w:type="dxa" w:w="1224"/>
+          </w:tcPr>
+          <w:p>
+            <w:r>
+              <w:t>1e-07</w:t>
+            </w:r>
+          </w:p>
+        </w:tc>
+        <w:tc>
+          <w:tcPr>
+            <w:tcW w:type="dxa" w:w="1224"/>
+          </w:tcPr>
+          <w:p>
+            <w:r>
+              <w:t>1e-07</w:t>
+            </w:r>
+          </w:p>
+        </w:tc>
+        <w:tc>
+          <w:tcPr>
+            <w:tcW w:type="dxa" w:w="1224"/>
+          </w:tcPr>
+          <w:p>
+            <w:r>
+              <w:t>1e-07</w:t>
+            </w:r>
+          </w:p>
+        </w:tc>
+        <w:tc>
+          <w:tcPr>
+            <w:tcW w:type="dxa" w:w="1224"/>
+          </w:tcPr>
+          <w:p/>
+        </w:tc>
+        <w:tc>
+          <w:tcPr>
+            <w:tcW w:type="dxa" w:w="1224"/>
+          </w:tcPr>
+          <w:p/>
+        </w:tc>
+        <w:tc>
+          <w:tcPr>
+            <w:tcW w:type="dxa" w:w="1224"/>
+          </w:tcPr>
+          <w:p/>
+        </w:tc>
+        <w:tc>
+          <w:tcPr>
+            <w:tcW w:type="dxa" w:w="1224"/>
+          </w:tcPr>
+          <w:p/>
+        </w:tc>
+        <w:tc>
+          <w:tcPr>
+            <w:tcW w:type="dxa" w:w="1224"/>
+          </w:tcPr>
+          <w:p>
+            <w:r>
+              <w:t>1e-07</w:t>
+            </w:r>
+          </w:p>
+        </w:tc>
+      </w:tr>
+      <w:tr>
+        <w:tc>
+          <w:tcPr>
+            <w:tcW w:type="dxa" w:w="2448"/>
+            <w:gridSpan w:val="2"/>
+          </w:tcPr>
+          <w:p>
+            <w:r>
+              <w:t>Газообразных и жидких:</w:t>
+              <w:br/>
+              <w:t xml:space="preserve">                              </w:t>
+            </w:r>
+          </w:p>
+        </w:tc>
+        <w:tc>
+          <w:tcPr>
+            <w:tcW w:type="dxa" w:w="1224"/>
+          </w:tcPr>
+          <w:p>
+            <w:r>
+              <w:t>0.046987020060999994</w:t>
+            </w:r>
+          </w:p>
+        </w:tc>
+        <w:tc>
+          <w:tcPr>
+            <w:tcW w:type="dxa" w:w="1224"/>
+          </w:tcPr>
+          <w:p>
+            <w:r>
+              <w:t>0.046987020060999994</w:t>
+            </w:r>
+          </w:p>
+        </w:tc>
+        <w:tc>
+          <w:tcPr>
+            <w:tcW w:type="dxa" w:w="1224"/>
+          </w:tcPr>
+          <w:p>
+            <w:r>
+              <w:t>0.037914000061</w:t>
+            </w:r>
+          </w:p>
+        </w:tc>
+        <w:tc>
+          <w:tcPr>
+            <w:tcW w:type="dxa" w:w="1224"/>
+          </w:tcPr>
+          <w:p/>
+        </w:tc>
+        <w:tc>
+          <w:tcPr>
+            <w:tcW w:type="dxa" w:w="1224"/>
+          </w:tcPr>
+          <w:p/>
+        </w:tc>
+        <w:tc>
+          <w:tcPr>
+            <w:tcW w:type="dxa" w:w="1224"/>
+          </w:tcPr>
+          <w:p/>
+        </w:tc>
+        <w:tc>
+          <w:tcPr>
+            <w:tcW w:type="dxa" w:w="1224"/>
+          </w:tcPr>
+          <w:p/>
+        </w:tc>
+        <w:tc>
+          <w:tcPr>
+            <w:tcW w:type="dxa" w:w="1224"/>
+          </w:tcPr>
+          <w:p>
+            <w:r>
+              <w:t>0.046987020060999994</w:t>
+            </w:r>
+          </w:p>
+        </w:tc>
+      </w:tr>
+    </w:tbl>
+    <w:sectPr>
+      <w:pgSz w:w="15840" w:h="12240" w:orient="landscape"/>
+      <w:pgMar w:top="1440" w:right="1800" w:bottom="1440" w:left="1800" w:header="720" w:footer="720" w:gutter="0"/>
+      <w:cols w:space="720"/>
+      <w:docGrid w:linePitch="360"/>
+    </w:sectPr>
+    <w:p>
+      <w:pPr>
+        <w:pStyle w:val="Heading1"/>
+        <w:jc w:val="center"/>
+      </w:pPr>
+      <w:r>
+        <w:rPr>
+          <w:color w:val="000000"/>
+          <w:sz w:val="28"/>
+        </w:rPr>
+        <w:t>Таблица № 3.8 Выбросы от передвижных ИЗАВ на 2024 год</w:t>
+      </w:r>
+    </w:p>
+    <w:tbl>
+      <w:tblPr>
+        <w:tblStyle w:val="TableGrid"/>
+        <w:tblW w:type="auto" w:w="0"/>
+        <w:tblLook w:firstColumn="1" w:firstRow="1" w:lastColumn="0" w:lastRow="0" w:noHBand="0" w:noVBand="1" w:val="04A0"/>
+      </w:tblPr>
+      <w:tblGrid>
+        <w:gridCol w:w="1113"/>
+        <w:gridCol w:w="1113"/>
+        <w:gridCol w:w="1113"/>
+        <w:gridCol w:w="1113"/>
+        <w:gridCol w:w="1113"/>
+        <w:gridCol w:w="1113"/>
+        <w:gridCol w:w="1113"/>
+        <w:gridCol w:w="1113"/>
+        <w:gridCol w:w="1113"/>
+        <w:gridCol w:w="1113"/>
+        <w:gridCol w:w="1113"/>
+      </w:tblGrid>
+      <w:tr>
+        <w:tc>
+          <w:tcPr>
+            <w:tcW w:type="dxa" w:w="1113"/>
+            <w:vMerge w:val="restart"/>
+          </w:tcPr>
+          <w:p>
+            <w:r>
+              <w:t>№</w:t>
+            </w:r>
+          </w:p>
+        </w:tc>
+        <w:tc>
+          <w:tcPr>
+            <w:tcW w:type="dxa" w:w="1113"/>
+            <w:vMerge w:val="restart"/>
+          </w:tcPr>
+          <w:p>
+            <w:r>
+              <w:t>ИЗАВ, его вид (согласно п.5 настоящего порядка)</w:t>
+            </w:r>
+          </w:p>
+        </w:tc>
+        <w:tc>
+          <w:tcPr>
+            <w:tcW w:type="dxa" w:w="1113"/>
+            <w:vMerge w:val="restart"/>
+          </w:tcPr>
+          <w:p>
+            <w:r>
+              <w:t>Количество ИЗАВ каждого вида</w:t>
+            </w:r>
+          </w:p>
+        </w:tc>
+        <w:tc>
+          <w:tcPr>
+            <w:tcW w:type="dxa" w:w="1113"/>
+            <w:vMerge w:val="restart"/>
+          </w:tcPr>
+          <w:p>
+            <w:r>
+              <w:t>Скорость движения ИЗАВ по объекту ОНВ, (км/ч)</w:t>
+            </w:r>
+          </w:p>
+        </w:tc>
+        <w:tc>
+          <w:tcPr>
+            <w:tcW w:type="dxa" w:w="1113"/>
+            <w:vMerge w:val="restart"/>
+          </w:tcPr>
+          <w:p>
+            <w:r>
+              <w:t>Вид топлива</w:t>
+            </w:r>
+          </w:p>
+        </w:tc>
+        <w:tc>
+          <w:tcPr>
+            <w:tcW w:type="dxa" w:w="1113"/>
+            <w:vMerge w:val="restart"/>
+          </w:tcPr>
+          <w:p>
+            <w:r>
+              <w:t>Время работы за сезон, (ч)</w:t>
+            </w:r>
+          </w:p>
+        </w:tc>
+        <w:tc>
+          <w:tcPr>
+            <w:tcW w:type="dxa" w:w="1113"/>
+            <w:vMerge w:val="restart"/>
+          </w:tcPr>
+          <w:p>
+            <w:r>
+              <w:t xml:space="preserve">Время работы за год, (ч) </w:t>
+            </w:r>
+          </w:p>
+        </w:tc>
+        <w:tc>
+          <w:tcPr>
+            <w:tcW w:type="dxa" w:w="3339"/>
+            <w:gridSpan w:val="3"/>
+          </w:tcPr>
+          <w:p>
+            <w:r>
+              <w:t>Выброс загрязняющих веществ</w:t>
+            </w:r>
+          </w:p>
+        </w:tc>
+        <w:tc>
+          <w:tcPr>
+            <w:tcW w:type="dxa" w:w="1113"/>
+            <w:vMerge w:val="restart"/>
+          </w:tcPr>
+          <w:p>
+            <w:r>
+              <w:t>Ссылка на расчетную методику</w:t>
+            </w:r>
+          </w:p>
+        </w:tc>
+      </w:tr>
+      <w:tr>
+        <w:tc>
+          <w:tcPr>
+            <w:tcW w:type="dxa" w:w="1113"/>
+            <w:vMerge/>
+          </w:tcPr>
+          <w:p/>
+        </w:tc>
+        <w:tc>
+          <w:tcPr>
+            <w:tcW w:type="dxa" w:w="1113"/>
+            <w:vMerge/>
+          </w:tcPr>
+          <w:p/>
+        </w:tc>
+        <w:tc>
+          <w:tcPr>
+            <w:tcW w:type="dxa" w:w="1113"/>
+            <w:vMerge/>
+          </w:tcPr>
+          <w:p/>
+        </w:tc>
+        <w:tc>
+          <w:tcPr>
+            <w:tcW w:type="dxa" w:w="1113"/>
+            <w:vMerge/>
+          </w:tcPr>
+          <w:p/>
+        </w:tc>
+        <w:tc>
+          <w:tcPr>
+            <w:tcW w:type="dxa" w:w="1113"/>
+            <w:vMerge/>
+          </w:tcPr>
+          <w:p/>
+        </w:tc>
+        <w:tc>
+          <w:tcPr>
+            <w:tcW w:type="dxa" w:w="1113"/>
+            <w:vMerge/>
+          </w:tcPr>
+          <w:p/>
+        </w:tc>
+        <w:tc>
+          <w:tcPr>
+            <w:tcW w:type="dxa" w:w="1113"/>
+            <w:vMerge/>
+          </w:tcPr>
+          <w:p/>
+        </w:tc>
+        <w:tc>
+          <w:tcPr>
+            <w:tcW w:type="dxa" w:w="1113"/>
+          </w:tcPr>
+          <w:p>
+            <w:r>
+              <w:t>Наименование загрязняющего вещества</w:t>
+            </w:r>
+          </w:p>
+        </w:tc>
+        <w:tc>
+          <w:tcPr>
+            <w:tcW w:type="dxa" w:w="1113"/>
+          </w:tcPr>
+          <w:p>
+            <w:r>
+              <w:t>Выбросы ЗВ, макс,(г/с)</w:t>
+            </w:r>
+          </w:p>
+        </w:tc>
+        <w:tc>
+          <w:tcPr>
+            <w:tcW w:type="dxa" w:w="1113"/>
+          </w:tcPr>
+          <w:p>
+            <w:r>
+              <w:t>Выбросы ЗВ, за год (т/год)</w:t>
+            </w:r>
+          </w:p>
+        </w:tc>
+        <w:tc>
+          <w:tcPr>
+            <w:tcW w:type="dxa" w:w="1113"/>
+            <w:vMerge/>
+          </w:tcPr>
+          <w:p/>
+        </w:tc>
+      </w:tr>
+      <w:tr>
+        <w:tc>
+          <w:tcPr>
+            <w:tcW w:type="dxa" w:w="1113"/>
+          </w:tcPr>
+          <w:p>
+            <w:r>
+              <w:t>1</w:t>
+            </w:r>
+          </w:p>
+        </w:tc>
+        <w:tc>
+          <w:tcPr>
+            <w:tcW w:type="dxa" w:w="1113"/>
+          </w:tcPr>
+          <w:p>
+            <w:r>
+              <w:t>Автобусы карбюраторные особо малые габаритной длиной до 5.5 м (СНГ)</w:t>
+            </w:r>
+          </w:p>
+        </w:tc>
+        <w:tc>
+          <w:tcPr>
+            <w:tcW w:type="dxa" w:w="1113"/>
+          </w:tcPr>
+          <w:p>
+            <w:r>
+              <w:t>1</w:t>
+            </w:r>
+          </w:p>
+        </w:tc>
+        <w:tc>
+          <w:tcPr>
+            <w:tcW w:type="dxa" w:w="1113"/>
+          </w:tcPr>
+          <w:p>
+            <w:r>
+              <w:t>10</w:t>
+            </w:r>
+          </w:p>
+        </w:tc>
+        <w:tc>
+          <w:tcPr>
+            <w:tcW w:type="dxa" w:w="1113"/>
+          </w:tcPr>
+          <w:p>
+            <w:r>
+              <w:t>газ</w:t>
+            </w:r>
+          </w:p>
+        </w:tc>
+        <w:tc>
+          <w:tcPr>
+            <w:tcW w:type="dxa" w:w="1113"/>
+          </w:tcPr>
+          <w:p>
+            <w:r>
+              <w:t>271.5</w:t>
+            </w:r>
+          </w:p>
+        </w:tc>
+        <w:tc>
+          <w:tcPr>
+            <w:tcW w:type="dxa" w:w="1113"/>
+          </w:tcPr>
+          <w:p>
+            <w:r>
+              <w:t>271.5</w:t>
+            </w:r>
+          </w:p>
+        </w:tc>
+        <w:tc>
+          <w:tcPr>
+            <w:tcW w:type="dxa" w:w="1113"/>
+          </w:tcPr>
+          <w:p>
+            <w:r>
+              <w:t>(0301) Азота диоксид</w:t>
+              <w:br/>
+              <w:t xml:space="preserve"> (0304) Азот (II) оксид</w:t>
+              <w:br/>
+              <w:t xml:space="preserve"> 0330 Сера диоксид</w:t>
+              <w:br/>
+              <w:t xml:space="preserve"> 0337 Углерода оксид</w:t>
+              <w:br/>
+              <w:t xml:space="preserve"> 2704 Бензин (нефтяной, малосернистый) /в пересчете на углерод/</w:t>
+              <w:br/>
+            </w:r>
+          </w:p>
+        </w:tc>
+        <w:tc>
+          <w:tcPr>
+            <w:tcW w:type="dxa" w:w="1113"/>
+          </w:tcPr>
+          <w:p>
+            <w:r>
+              <w:t>4e-05</w:t>
+              <w:br/>
+              <w:t>6.5e-06</w:t>
+              <w:br/>
+              <w:t xml:space="preserve"> 8.25e-06</w:t>
+              <w:br/>
+              <w:t xml:space="preserve"> 0.002138</w:t>
+              <w:br/>
+              <w:t xml:space="preserve"> 0.0002625</w:t>
+              <w:br/>
+            </w:r>
+          </w:p>
+        </w:tc>
+        <w:tc>
+          <w:tcPr>
+            <w:tcW w:type="dxa" w:w="1113"/>
+          </w:tcPr>
+          <w:p>
+            <w:r>
+              <w:t>8.7e-06</w:t>
+              <w:br/>
+              <w:t>1.4e-06</w:t>
+              <w:br/>
+              <w:t xml:space="preserve"> 1.79e-06</w:t>
+              <w:br/>
+              <w:t xml:space="preserve"> 0.000464</w:t>
+              <w:br/>
+              <w:t xml:space="preserve"> 5.7e-05</w:t>
+            </w:r>
+          </w:p>
+        </w:tc>
+        <w:tc>
+          <w:tcPr>
+            <w:tcW w:type="dxa" w:w="1113"/>
+          </w:tcPr>
+          <w:p>
+            <w:r>
+              <w:t>0001</w:t>
+            </w:r>
+          </w:p>
+        </w:tc>
+      </w:tr>
+      <w:tr>
+        <w:tc>
+          <w:tcPr>
+            <w:tcW w:type="dxa" w:w="1113"/>
+          </w:tcPr>
+          <w:p>
+            <w:r>
+              <w:t>Всего</w:t>
+            </w:r>
+          </w:p>
+        </w:tc>
+        <w:tc>
+          <w:tcPr>
+            <w:tcW w:type="dxa" w:w="1113"/>
+          </w:tcPr>
+          <w:p/>
+        </w:tc>
+        <w:tc>
+          <w:tcPr>
+            <w:tcW w:type="dxa" w:w="1113"/>
+          </w:tcPr>
+          <w:p>
+            <w:r>
+              <w:t>1</w:t>
+            </w:r>
+          </w:p>
+        </w:tc>
+        <w:tc>
+          <w:tcPr>
+            <w:tcW w:type="dxa" w:w="1113"/>
+          </w:tcPr>
+          <w:p/>
+        </w:tc>
+        <w:tc>
+          <w:tcPr>
+            <w:tcW w:type="dxa" w:w="1113"/>
+          </w:tcPr>
+          <w:p/>
+        </w:tc>
+        <w:tc>
+          <w:tcPr>
+            <w:tcW w:type="dxa" w:w="1113"/>
+          </w:tcPr>
+          <w:p/>
+        </w:tc>
+        <w:tc>
+          <w:tcPr>
+            <w:tcW w:type="dxa" w:w="1113"/>
+          </w:tcPr>
+          <w:p/>
+        </w:tc>
+        <w:tc>
+          <w:tcPr>
+            <w:tcW w:type="dxa" w:w="1113"/>
+          </w:tcPr>
+          <w:p/>
+        </w:tc>
+        <w:tc>
+          <w:tcPr>
+            <w:tcW w:type="dxa" w:w="1113"/>
+          </w:tcPr>
+          <w:p/>
+        </w:tc>
+        <w:tc>
+          <w:tcPr>
+            <w:tcW w:type="dxa" w:w="1113"/>
+          </w:tcPr>
+          <w:p>
+            <w:r>
+              <w:t>0.0005328900000000001</w:t>
+            </w:r>
+          </w:p>
+        </w:tc>
+        <w:tc>
+          <w:tcPr>
+            <w:tcW w:type="dxa" w:w="1113"/>
+          </w:tcPr>
+          <w:p/>
+        </w:tc>
+      </w:tr>
+      <w:tr>
+        <w:tc>
+          <w:tcPr>
+            <w:tcW w:type="dxa" w:w="12243"/>
+            <w:gridSpan w:val="11"/>
+          </w:tcPr>
+          <w:p>
+            <w:r>
+              <w:t xml:space="preserve">Примечание. Список использованных расчетных методик: 0001 - Методика проведения инвентаризации выбросов ЗВ в атмосферу для автотранспортных предприя-тий". - М., НИИАТ, 1998г. с учётом "Дополнений к методике" ( М., НИИАТ, 1999г.) и Методики…для баз дорожной техники". - М., НИИАТ, 1999г </w:t>
+            </w:r>
+          </w:p>
+        </w:tc>
+      </w:tr>
+    </w:tbl>
+    <w:sectPr>
+      <w:pgSz w:w="15840" w:h="12240" w:orient="landscape"/>
       <w:pgMar w:top="1440" w:right="1800" w:bottom="1440" w:left="1800" w:header="720" w:footer="720" w:gutter="0"/>
       <w:cols w:space="720"/>
       <w:docGrid w:linePitch="360"/>

</xml_diff>